<commit_message>
Finish Arrays clas Explain
</commit_message>
<xml_diff>
--- a/5.Java常用API.docx
+++ b/5.Java常用API.docx
@@ -34,13 +34,7 @@
         <w:rPr>
           <w:rFonts w:hint="eastAsia"/>
         </w:rPr>
-        <w:t>中已经描述了很</w:t>
-      </w:r>
-      <w:r>
-        <w:rPr>
-          <w:rFonts w:hint="eastAsia"/>
-        </w:rPr>
-        <w:t>多常用的类，可以使用这些类创建对象。</w:t>
+        <w:t>中已经描述了很多常用的类，可以使用这些类创建对象。</w:t>
       </w:r>
       <w:r>
         <w:rPr>
@@ -73,9 +67,6 @@
     <w:p>
       <w:pPr>
         <w:ind w:firstLineChars="200" w:firstLine="420"/>
-        <w:rPr>
-          <w:rFonts w:hint="eastAsia"/>
-        </w:rPr>
       </w:pPr>
       <w:r>
         <w:t>这些常用的类一般位于</w:t>
@@ -124,13 +115,7 @@
         <w:rPr>
           <w:rFonts w:hint="eastAsia"/>
         </w:rPr>
-        <w:t>类所有类的基类，因此任何类的对象都可以</w:t>
-      </w:r>
-      <w:r>
-        <w:rPr>
-          <w:rFonts w:hint="eastAsia"/>
-        </w:rPr>
-        <w:t>使用</w:t>
+        <w:t>类所有类的基类，因此任何类的对象都可以使用</w:t>
       </w:r>
       <w:r>
         <w:rPr>
@@ -142,31 +127,7 @@
         <w:rPr>
           <w:rFonts w:hint="eastAsia"/>
         </w:rPr>
-        <w:t>中提供的方法，也</w:t>
-      </w:r>
-      <w:r>
-        <w:rPr>
-          <w:rFonts w:hint="eastAsia"/>
-        </w:rPr>
-        <w:t>可以根据需要</w:t>
-      </w:r>
-      <w:r>
-        <w:rPr>
-          <w:rFonts w:hint="eastAsia"/>
-        </w:rPr>
-        <w:t>其中的</w:t>
-      </w:r>
-      <w:r>
-        <w:rPr>
-          <w:rFonts w:hint="eastAsia"/>
-        </w:rPr>
-        <w:t>重写方法</w:t>
-      </w:r>
-      <w:r>
-        <w:rPr>
-          <w:rFonts w:hint="eastAsia"/>
-        </w:rPr>
-        <w:t>。</w:t>
+        <w:t>中提供的方法，也可以根据需要其中的重写方法。</w:t>
       </w:r>
       <w:r>
         <w:rPr>
@@ -454,13 +415,7 @@
         <w:t>，</w:t>
       </w:r>
       <w:r>
-        <w:t>比较他们的</w:t>
-      </w:r>
-      <w:r>
-        <w:t>内存</w:t>
-      </w:r>
-      <w:r>
-        <w:t>地址是否相等</w:t>
+        <w:t>比较他们的内存地址是否相等</w:t>
       </w:r>
       <w:r>
         <w:rPr>
@@ -2098,7 +2053,6 @@
               <w:pStyle w:val="HTML0"/>
               <w:shd w:val="clear" w:color="auto" w:fill="FFFFFF"/>
               <w:rPr>
-                <w:rFonts w:hint="eastAsia"/>
                 <w:sz w:val="21"/>
                 <w:szCs w:val="21"/>
               </w:rPr>
@@ -2627,9 +2581,6 @@
     <w:p>
       <w:pPr>
         <w:ind w:firstLineChars="200" w:firstLine="420"/>
-        <w:rPr>
-          <w:rFonts w:hint="eastAsia"/>
-        </w:rPr>
       </w:pPr>
       <w:r>
         <w:rPr>
@@ -2707,9 +2658,6 @@
     <w:p>
       <w:pPr>
         <w:pStyle w:val="2"/>
-        <w:rPr>
-          <w:rFonts w:hint="eastAsia"/>
-        </w:rPr>
       </w:pPr>
       <w:r>
         <w:rPr>
@@ -3026,7 +2974,6 @@
               <w:pStyle w:val="HTML0"/>
               <w:shd w:val="clear" w:color="auto" w:fill="FFFFFF"/>
               <w:rPr>
-                <w:rFonts w:hint="eastAsia"/>
                 <w:sz w:val="21"/>
                 <w:szCs w:val="21"/>
               </w:rPr>
@@ -3282,17 +3229,11 @@
     <w:p>
       <w:pPr>
         <w:ind w:firstLineChars="200" w:firstLine="420"/>
-        <w:rPr>
-          <w:rFonts w:hint="eastAsia"/>
-        </w:rPr>
       </w:pPr>
     </w:p>
     <w:p>
       <w:pPr>
         <w:pStyle w:val="2"/>
-        <w:rPr>
-          <w:rFonts w:hint="eastAsia"/>
-        </w:rPr>
       </w:pPr>
       <w:r>
         <w:rPr>
@@ -3566,13 +3507,7 @@
         <w:rPr>
           <w:rFonts w:hint="eastAsia"/>
         </w:rPr>
-        <w:t>：</w:t>
-      </w:r>
-      <w:r>
-        <w:rPr>
-          <w:rFonts w:hint="eastAsia"/>
-        </w:rPr>
-        <w:t>“类名</w:t>
+        <w:t>：“类名</w:t>
       </w:r>
       <w:r>
         <w:rPr>
@@ -3584,21 +3519,12 @@
         <w:rPr>
           <w:rFonts w:hint="eastAsia"/>
         </w:rPr>
-        <w:t>值的十六进制形式”</w:t>
-      </w:r>
-      <w:r>
-        <w:rPr>
-          <w:rFonts w:hint="eastAsia"/>
-        </w:rPr>
-        <w:t>。</w:t>
+        <w:t>值的十六进制形式”。</w:t>
       </w:r>
     </w:p>
     <w:p>
       <w:pPr>
         <w:ind w:firstLineChars="200" w:firstLine="420"/>
-        <w:rPr>
-          <w:rFonts w:hint="eastAsia"/>
-        </w:rPr>
       </w:pPr>
       <w:r>
         <w:t>当用</w:t>
@@ -3737,9 +3663,6 @@
     <w:p>
       <w:pPr>
         <w:ind w:firstLineChars="200" w:firstLine="420"/>
-        <w:rPr>
-          <w:rFonts w:hint="eastAsia"/>
-        </w:rPr>
       </w:pPr>
       <w:r>
         <w:rPr>
@@ -3774,13 +3697,7 @@
         <w:t>lize</w:t>
       </w:r>
       <w:r>
-        <w:t>方法</w:t>
-      </w:r>
-      <w:r>
-        <w:t>是</w:t>
-      </w:r>
-      <w:r>
-        <w:t>用于</w:t>
+        <w:t>方法是用于</w:t>
       </w:r>
       <w:r>
         <w:rPr>
@@ -3798,19 +3715,7 @@
         <w:rPr>
           <w:rFonts w:hint="eastAsia"/>
         </w:rPr>
-        <w:t>，知道</w:t>
-      </w:r>
-      <w:r>
-        <w:rPr>
-          <w:rFonts w:hint="eastAsia"/>
-        </w:rPr>
-        <w:t>即可</w:t>
-      </w:r>
-      <w:r>
-        <w:rPr>
-          <w:rFonts w:hint="eastAsia"/>
-        </w:rPr>
-        <w:t>。</w:t>
+        <w:t>，知道即可。</w:t>
       </w:r>
     </w:p>
     <w:p>
@@ -3841,13 +3746,7 @@
         <w:rPr>
           <w:rFonts w:hint="eastAsia"/>
         </w:rPr>
-        <w:t>并且，</w:t>
-      </w:r>
-      <w:r>
-        <w:rPr>
-          <w:rFonts w:hint="eastAsia"/>
-        </w:rPr>
-        <w:t>如果类重写了</w:t>
+        <w:t>并且，如果类重写了</w:t>
       </w:r>
       <w:r>
         <w:rPr>
@@ -5181,7 +5080,6 @@
               <w:pStyle w:val="HTML0"/>
               <w:shd w:val="clear" w:color="auto" w:fill="FFFFFF"/>
               <w:rPr>
-                <w:rFonts w:hint="eastAsia"/>
                 <w:sz w:val="21"/>
                 <w:szCs w:val="21"/>
               </w:rPr>
@@ -5646,9 +5544,6 @@
     <w:p>
       <w:pPr>
         <w:ind w:firstLineChars="200" w:firstLine="420"/>
-        <w:rPr>
-          <w:rFonts w:hint="eastAsia"/>
-        </w:rPr>
       </w:pPr>
     </w:p>
     <w:p>
@@ -5837,18 +5732,4157 @@
     <w:p>
       <w:pPr>
         <w:pStyle w:val="1"/>
-        <w:rPr>
-          <w:rFonts w:hint="eastAsia"/>
-        </w:rPr>
       </w:pPr>
       <w:r>
         <w:t>3 String</w:t>
       </w:r>
       <w:r>
         <w:t>类</w:t>
+      </w:r>
+    </w:p>
+    <w:p>
+      <w:pPr>
+        <w:pStyle w:val="2"/>
+      </w:pPr>
+      <w:r>
+        <w:rPr>
+          <w:rFonts w:hint="eastAsia"/>
+        </w:rPr>
+        <w:t xml:space="preserve">3.1 </w:t>
+      </w:r>
+      <w:r>
+        <w:rPr>
+          <w:rFonts w:hint="eastAsia"/>
+        </w:rPr>
+        <w:t>构造方法</w:t>
+      </w:r>
+    </w:p>
+    <w:p>
+      <w:pPr>
+        <w:ind w:firstLineChars="200" w:firstLine="420"/>
+      </w:pPr>
+      <w:r>
+        <w:t>String</w:t>
+      </w:r>
+      <w:r>
+        <w:t>提供了多个构造</w:t>
+      </w:r>
+      <w:r>
+        <w:rPr>
+          <w:rFonts w:hint="eastAsia"/>
+        </w:rPr>
+        <w:t>。</w:t>
+      </w:r>
+    </w:p>
+    <w:p>
+      <w:pPr>
+        <w:ind w:firstLineChars="200" w:firstLine="420"/>
+      </w:pPr>
+      <w:r>
+        <w:rPr>
+          <w:rFonts w:hint="eastAsia"/>
+        </w:rPr>
+        <w:t>（</w:t>
+      </w:r>
+      <w:r>
+        <w:rPr>
+          <w:rFonts w:hint="eastAsia"/>
+        </w:rPr>
+        <w:t>1</w:t>
+      </w:r>
+      <w:r>
+        <w:rPr>
+          <w:rFonts w:hint="eastAsia"/>
+        </w:rPr>
+        <w:t>）</w:t>
+      </w:r>
+      <w:r>
+        <w:rPr>
+          <w:rFonts w:hint="eastAsia"/>
+        </w:rPr>
+        <w:t>public String()</w:t>
+      </w:r>
+      <w:r>
+        <w:rPr>
+          <w:rFonts w:hint="eastAsia"/>
+        </w:rPr>
+        <w:t>：</w:t>
+      </w:r>
+      <w:r>
+        <w:rPr>
+          <w:rFonts w:hint="eastAsia"/>
+        </w:rPr>
+        <w:t>初始化一个空字符序列。</w:t>
+      </w:r>
+    </w:p>
+    <w:p>
+      <w:pPr>
+        <w:ind w:firstLineChars="200" w:firstLine="420"/>
+      </w:pPr>
+      <w:r>
+        <w:rPr>
+          <w:rFonts w:hint="eastAsia"/>
+        </w:rPr>
+        <w:t>（</w:t>
+      </w:r>
+      <w:r>
+        <w:rPr>
+          <w:rFonts w:hint="eastAsia"/>
+        </w:rPr>
+        <w:t>2</w:t>
+      </w:r>
+      <w:r>
+        <w:rPr>
+          <w:rFonts w:hint="eastAsia"/>
+        </w:rPr>
+        <w:t>）</w:t>
+      </w:r>
+      <w:r>
+        <w:rPr>
+          <w:rFonts w:hint="eastAsia"/>
+        </w:rPr>
+        <w:t xml:space="preserve">public </w:t>
+      </w:r>
+      <w:r>
+        <w:t>String(String otiginal)</w:t>
+      </w:r>
+      <w:r>
+        <w:rPr>
+          <w:rFonts w:hint="eastAsia"/>
+        </w:rPr>
+        <w:t>：由字符串参数创建一个新的</w:t>
+      </w:r>
+      <w:r>
+        <w:t>该字符串副本。</w:t>
+      </w:r>
+    </w:p>
+    <w:p>
+      <w:pPr>
+        <w:ind w:firstLineChars="200" w:firstLine="420"/>
+      </w:pPr>
+      <w:r>
+        <w:rPr>
+          <w:rFonts w:hint="eastAsia"/>
+        </w:rPr>
+        <w:t>（</w:t>
+      </w:r>
+      <w:r>
+        <w:rPr>
+          <w:rFonts w:hint="eastAsia"/>
+        </w:rPr>
+        <w:t>3</w:t>
+      </w:r>
+      <w:r>
+        <w:rPr>
+          <w:rFonts w:hint="eastAsia"/>
+        </w:rPr>
+        <w:t>）</w:t>
+      </w:r>
+      <w:r>
+        <w:rPr>
+          <w:rFonts w:hint="eastAsia"/>
+        </w:rPr>
+        <w:t>public String(</w:t>
+      </w:r>
+      <w:r>
+        <w:t>char[] value</w:t>
+      </w:r>
+      <w:r>
+        <w:rPr>
+          <w:rFonts w:hint="eastAsia"/>
+        </w:rPr>
+        <w:t>)</w:t>
+      </w:r>
+      <w:r>
+        <w:rPr>
+          <w:rFonts w:hint="eastAsia"/>
+        </w:rPr>
+        <w:t>：用字符数组来创建字符串</w:t>
+      </w:r>
+    </w:p>
+    <w:p>
+      <w:pPr>
+        <w:ind w:firstLineChars="200" w:firstLine="420"/>
+      </w:pPr>
+      <w:r>
+        <w:rPr>
+          <w:rFonts w:hint="eastAsia"/>
+        </w:rPr>
+        <w:lastRenderedPageBreak/>
+        <w:t>（</w:t>
+      </w:r>
+      <w:r>
+        <w:rPr>
+          <w:rFonts w:hint="eastAsia"/>
+        </w:rPr>
+        <w:t>4</w:t>
+      </w:r>
+      <w:r>
+        <w:rPr>
+          <w:rFonts w:hint="eastAsia"/>
+        </w:rPr>
+        <w:t>）</w:t>
+      </w:r>
+      <w:r>
+        <w:rPr>
+          <w:rFonts w:hint="eastAsia"/>
+        </w:rPr>
+        <w:t>public</w:t>
+      </w:r>
+      <w:r>
+        <w:t xml:space="preserve"> String(char[] value, int offset, int count)</w:t>
+      </w:r>
+      <w:r>
+        <w:rPr>
+          <w:rFonts w:hint="eastAsia"/>
+        </w:rPr>
+        <w:t>：把字符数组的一部分转换成字符串。</w:t>
+      </w:r>
+    </w:p>
+    <w:p>
+      <w:pPr>
+        <w:ind w:firstLineChars="200" w:firstLine="420"/>
+      </w:pPr>
+      <w:r>
+        <w:rPr>
+          <w:rFonts w:hint="eastAsia"/>
+        </w:rPr>
+        <w:t>（</w:t>
+      </w:r>
+      <w:r>
+        <w:rPr>
+          <w:rFonts w:hint="eastAsia"/>
+        </w:rPr>
+        <w:t>5</w:t>
+      </w:r>
+      <w:r>
+        <w:rPr>
+          <w:rFonts w:hint="eastAsia"/>
+        </w:rPr>
+        <w:t>）</w:t>
+      </w:r>
+      <w:r>
+        <w:rPr>
+          <w:rFonts w:hint="eastAsia"/>
+        </w:rPr>
+        <w:t>public</w:t>
+      </w:r>
+      <w:r>
+        <w:t xml:space="preserve"> String(byte[] bytes)</w:t>
+      </w:r>
+      <w:r>
+        <w:rPr>
+          <w:rFonts w:hint="eastAsia"/>
+        </w:rPr>
+        <w:t>：</w:t>
+      </w:r>
+      <w:r>
+        <w:rPr>
+          <w:rFonts w:hint="eastAsia"/>
+        </w:rPr>
+        <w:t>把字节数组按照</w:t>
+      </w:r>
+      <w:r>
+        <w:rPr>
+          <w:rFonts w:hint="eastAsia"/>
+        </w:rPr>
+        <w:t>ASCII</w:t>
+      </w:r>
+      <w:r>
+        <w:rPr>
+          <w:rFonts w:hint="eastAsia"/>
+        </w:rPr>
+        <w:t>码转成字符串</w:t>
+      </w:r>
+    </w:p>
+    <w:p>
+      <w:pPr>
+        <w:ind w:firstLineChars="200" w:firstLine="420"/>
+      </w:pPr>
+      <w:r>
+        <w:rPr>
+          <w:rFonts w:hint="eastAsia"/>
+        </w:rPr>
+        <w:t>（</w:t>
+      </w:r>
+      <w:r>
+        <w:rPr>
+          <w:rFonts w:hint="eastAsia"/>
+        </w:rPr>
+        <w:t>6</w:t>
+      </w:r>
+      <w:r>
+        <w:rPr>
+          <w:rFonts w:hint="eastAsia"/>
+        </w:rPr>
+        <w:t>）</w:t>
+      </w:r>
+      <w:r>
+        <w:rPr>
+          <w:rFonts w:hint="eastAsia"/>
+        </w:rPr>
+        <w:t>public String(</w:t>
+      </w:r>
+      <w:r>
+        <w:t>byte[] bytes</w:t>
+      </w:r>
+      <w:r>
+        <w:rPr>
+          <w:rFonts w:hint="eastAsia"/>
+        </w:rPr>
+        <w:t>, int offset, int length)</w:t>
+      </w:r>
+      <w:r>
+        <w:rPr>
+          <w:rFonts w:hint="eastAsia"/>
+        </w:rPr>
+        <w:t>：</w:t>
+      </w:r>
+      <w:r>
+        <w:rPr>
+          <w:rFonts w:hint="eastAsia"/>
+        </w:rPr>
+        <w:t>把字节数组一部分按照</w:t>
+      </w:r>
+      <w:r>
+        <w:rPr>
+          <w:rFonts w:hint="eastAsia"/>
+        </w:rPr>
+        <w:t>ASCII</w:t>
+      </w:r>
+      <w:r>
+        <w:rPr>
+          <w:rFonts w:hint="eastAsia"/>
+        </w:rPr>
+        <w:t>码转成字符串。</w:t>
+      </w:r>
+    </w:p>
+    <w:p>
+      <w:pPr>
+        <w:ind w:firstLineChars="200" w:firstLine="420"/>
+      </w:pPr>
+      <w:r>
+        <w:t>其他的构造方法就不介绍了</w:t>
+      </w:r>
+      <w:r>
+        <w:rPr>
+          <w:rFonts w:hint="eastAsia"/>
+        </w:rPr>
+        <w:t>。</w:t>
+      </w:r>
+    </w:p>
+    <w:p>
+      <w:pPr>
+        <w:pStyle w:val="2"/>
+      </w:pPr>
+      <w:r>
+        <w:rPr>
+          <w:rFonts w:hint="eastAsia"/>
+        </w:rPr>
+        <w:t xml:space="preserve">3.2 </w:t>
+      </w:r>
+      <w:r>
+        <w:rPr>
+          <w:rFonts w:hint="eastAsia"/>
+        </w:rPr>
+        <w:t>字符串的特性</w:t>
+      </w:r>
+    </w:p>
+    <w:p>
+      <w:pPr>
+        <w:ind w:firstLineChars="200" w:firstLine="420"/>
+      </w:pPr>
+      <w:r>
+        <w:rPr>
+          <w:rFonts w:hint="eastAsia"/>
+        </w:rPr>
+        <w:t>先看例子：</w:t>
+      </w:r>
+    </w:p>
+    <w:tbl>
+      <w:tblPr>
+        <w:tblStyle w:val="a5"/>
+        <w:tblW w:w="0" w:type="auto"/>
+        <w:tblLook w:val="04A0" w:firstRow="1" w:lastRow="0" w:firstColumn="1" w:lastColumn="0" w:noHBand="0" w:noVBand="1"/>
+      </w:tblPr>
+      <w:tblGrid>
+        <w:gridCol w:w="8296"/>
+      </w:tblGrid>
+      <w:tr>
+        <w:tc>
+          <w:tcPr>
+            <w:tcW w:w="8296" w:type="dxa"/>
+          </w:tcPr>
+          <w:p>
+            <w:pPr>
+              <w:widowControl/>
+              <w:shd w:val="clear" w:color="auto" w:fill="FFFFFF"/>
+              <w:tabs>
+                <w:tab w:val="left" w:pos="916"/>
+                <w:tab w:val="left" w:pos="1832"/>
+                <w:tab w:val="left" w:pos="2748"/>
+                <w:tab w:val="left" w:pos="3664"/>
+                <w:tab w:val="left" w:pos="4580"/>
+                <w:tab w:val="left" w:pos="5496"/>
+                <w:tab w:val="left" w:pos="6412"/>
+                <w:tab w:val="left" w:pos="7328"/>
+                <w:tab w:val="left" w:pos="8244"/>
+                <w:tab w:val="left" w:pos="9160"/>
+                <w:tab w:val="left" w:pos="10076"/>
+                <w:tab w:val="left" w:pos="10992"/>
+                <w:tab w:val="left" w:pos="11908"/>
+                <w:tab w:val="left" w:pos="12824"/>
+                <w:tab w:val="left" w:pos="13740"/>
+                <w:tab w:val="left" w:pos="14656"/>
+              </w:tabs>
+              <w:jc w:val="left"/>
+              <w:rPr>
+                <w:szCs w:val="21"/>
+              </w:rPr>
+            </w:pPr>
+            <w:r>
+              <w:rPr>
+                <w:rFonts w:ascii="Consolas" w:eastAsia="宋体" w:hAnsi="Consolas" w:cs="宋体"/>
+                <w:b/>
+                <w:bCs/>
+                <w:color w:val="000080"/>
+                <w:kern w:val="0"/>
+                <w:szCs w:val="21"/>
+              </w:rPr>
+              <w:t xml:space="preserve">package </w:t>
+            </w:r>
+            <w:r>
+              <w:rPr>
+                <w:rFonts w:ascii="Consolas" w:eastAsia="宋体" w:hAnsi="Consolas" w:cs="宋体"/>
+                <w:color w:val="000000"/>
+                <w:kern w:val="0"/>
+                <w:szCs w:val="21"/>
+              </w:rPr>
+              <w:t>com.zhang.test;</w:t>
+            </w:r>
+            <w:r>
+              <w:rPr>
+                <w:rFonts w:ascii="Consolas" w:eastAsia="宋体" w:hAnsi="Consolas" w:cs="宋体"/>
+                <w:color w:val="000000"/>
+                <w:kern w:val="0"/>
+                <w:szCs w:val="21"/>
+              </w:rPr>
+              <w:br/>
+            </w:r>
+            <w:r>
+              <w:rPr>
+                <w:rFonts w:ascii="Consolas" w:eastAsia="宋体" w:hAnsi="Consolas" w:cs="宋体"/>
+                <w:b/>
+                <w:bCs/>
+                <w:color w:val="000080"/>
+                <w:kern w:val="0"/>
+                <w:szCs w:val="21"/>
+              </w:rPr>
+              <w:t xml:space="preserve">public class </w:t>
+            </w:r>
+            <w:r>
+              <w:rPr>
+                <w:rFonts w:ascii="Consolas" w:eastAsia="宋体" w:hAnsi="Consolas" w:cs="宋体"/>
+                <w:color w:val="000000"/>
+                <w:kern w:val="0"/>
+                <w:szCs w:val="21"/>
+              </w:rPr>
+              <w:t>Demo {</w:t>
+            </w:r>
+            <w:r>
+              <w:rPr>
+                <w:rFonts w:ascii="Consolas" w:eastAsia="宋体" w:hAnsi="Consolas" w:cs="宋体"/>
+                <w:color w:val="000000"/>
+                <w:kern w:val="0"/>
+                <w:szCs w:val="21"/>
+              </w:rPr>
+              <w:br/>
+              <w:t xml:space="preserve">    </w:t>
+            </w:r>
+            <w:r>
+              <w:rPr>
+                <w:rFonts w:ascii="Consolas" w:eastAsia="宋体" w:hAnsi="Consolas" w:cs="宋体"/>
+                <w:b/>
+                <w:bCs/>
+                <w:color w:val="000080"/>
+                <w:kern w:val="0"/>
+                <w:szCs w:val="21"/>
+              </w:rPr>
+              <w:t xml:space="preserve">public static void </w:t>
+            </w:r>
+            <w:r>
+              <w:rPr>
+                <w:rFonts w:ascii="Consolas" w:eastAsia="宋体" w:hAnsi="Consolas" w:cs="宋体"/>
+                <w:color w:val="000000"/>
+                <w:kern w:val="0"/>
+                <w:szCs w:val="21"/>
+              </w:rPr>
+              <w:t>main(String[] args) {</w:t>
+            </w:r>
+            <w:r>
+              <w:rPr>
+                <w:rFonts w:ascii="Consolas" w:eastAsia="宋体" w:hAnsi="Consolas" w:cs="宋体"/>
+                <w:color w:val="000000"/>
+                <w:kern w:val="0"/>
+                <w:szCs w:val="21"/>
+              </w:rPr>
+              <w:br/>
+              <w:t xml:space="preserve">        String str1 = </w:t>
+            </w:r>
+            <w:r>
+              <w:rPr>
+                <w:rFonts w:ascii="Consolas" w:eastAsia="宋体" w:hAnsi="Consolas" w:cs="宋体"/>
+                <w:b/>
+                <w:bCs/>
+                <w:color w:val="008000"/>
+                <w:kern w:val="0"/>
+                <w:szCs w:val="21"/>
+              </w:rPr>
+              <w:t>"hello"</w:t>
+            </w:r>
+            <w:r>
+              <w:rPr>
+                <w:rFonts w:ascii="Consolas" w:eastAsia="宋体" w:hAnsi="Consolas" w:cs="宋体"/>
+                <w:color w:val="000000"/>
+                <w:kern w:val="0"/>
+                <w:szCs w:val="21"/>
+              </w:rPr>
+              <w:t>;</w:t>
+            </w:r>
+            <w:r>
+              <w:rPr>
+                <w:rFonts w:ascii="Consolas" w:eastAsia="宋体" w:hAnsi="Consolas" w:cs="宋体"/>
+                <w:color w:val="000000"/>
+                <w:kern w:val="0"/>
+                <w:szCs w:val="21"/>
+              </w:rPr>
+              <w:br/>
+              <w:t xml:space="preserve">        String str2 = </w:t>
+            </w:r>
+            <w:r>
+              <w:rPr>
+                <w:rFonts w:ascii="Consolas" w:eastAsia="宋体" w:hAnsi="Consolas" w:cs="宋体"/>
+                <w:b/>
+                <w:bCs/>
+                <w:color w:val="008000"/>
+                <w:kern w:val="0"/>
+                <w:szCs w:val="21"/>
+              </w:rPr>
+              <w:t>"hello"</w:t>
+            </w:r>
+            <w:r>
+              <w:rPr>
+                <w:rFonts w:ascii="Consolas" w:eastAsia="宋体" w:hAnsi="Consolas" w:cs="宋体"/>
+                <w:color w:val="000000"/>
+                <w:kern w:val="0"/>
+                <w:szCs w:val="21"/>
+              </w:rPr>
+              <w:t>;</w:t>
+            </w:r>
+            <w:r>
+              <w:rPr>
+                <w:rFonts w:ascii="Consolas" w:eastAsia="宋体" w:hAnsi="Consolas" w:cs="宋体"/>
+                <w:color w:val="000000"/>
+                <w:kern w:val="0"/>
+                <w:szCs w:val="21"/>
+              </w:rPr>
+              <w:br/>
+              <w:t xml:space="preserve">        String str3 = </w:t>
+            </w:r>
+            <w:r>
+              <w:rPr>
+                <w:rFonts w:ascii="Consolas" w:eastAsia="宋体" w:hAnsi="Consolas" w:cs="宋体"/>
+                <w:b/>
+                <w:bCs/>
+                <w:color w:val="000080"/>
+                <w:kern w:val="0"/>
+                <w:szCs w:val="21"/>
+              </w:rPr>
+              <w:t xml:space="preserve">new </w:t>
+            </w:r>
+            <w:r>
+              <w:rPr>
+                <w:rFonts w:ascii="Consolas" w:eastAsia="宋体" w:hAnsi="Consolas" w:cs="宋体"/>
+                <w:color w:val="000000"/>
+                <w:kern w:val="0"/>
+                <w:szCs w:val="21"/>
+              </w:rPr>
+              <w:t>String(</w:t>
+            </w:r>
+            <w:r>
+              <w:rPr>
+                <w:rFonts w:ascii="Consolas" w:eastAsia="宋体" w:hAnsi="Consolas" w:cs="宋体"/>
+                <w:b/>
+                <w:bCs/>
+                <w:color w:val="008000"/>
+                <w:kern w:val="0"/>
+                <w:szCs w:val="21"/>
+              </w:rPr>
+              <w:t>"hello"</w:t>
+            </w:r>
+            <w:r>
+              <w:rPr>
+                <w:rFonts w:ascii="Consolas" w:eastAsia="宋体" w:hAnsi="Consolas" w:cs="宋体"/>
+                <w:color w:val="000000"/>
+                <w:kern w:val="0"/>
+                <w:szCs w:val="21"/>
+              </w:rPr>
+              <w:t>);</w:t>
+            </w:r>
+            <w:r>
+              <w:rPr>
+                <w:rFonts w:ascii="Consolas" w:eastAsia="宋体" w:hAnsi="Consolas" w:cs="宋体"/>
+                <w:color w:val="000000"/>
+                <w:kern w:val="0"/>
+                <w:szCs w:val="21"/>
+              </w:rPr>
+              <w:br/>
+              <w:t xml:space="preserve">        System.</w:t>
+            </w:r>
+            <w:r>
+              <w:rPr>
+                <w:rFonts w:ascii="Consolas" w:eastAsia="宋体" w:hAnsi="Consolas" w:cs="宋体"/>
+                <w:b/>
+                <w:bCs/>
+                <w:i/>
+                <w:iCs/>
+                <w:color w:val="660E7A"/>
+                <w:kern w:val="0"/>
+                <w:szCs w:val="21"/>
+              </w:rPr>
+              <w:t>out</w:t>
+            </w:r>
+            <w:r>
+              <w:rPr>
+                <w:rFonts w:ascii="Consolas" w:eastAsia="宋体" w:hAnsi="Consolas" w:cs="宋体"/>
+                <w:color w:val="000000"/>
+                <w:kern w:val="0"/>
+                <w:szCs w:val="21"/>
+              </w:rPr>
+              <w:t xml:space="preserve">.println(str1 == str2); </w:t>
+            </w:r>
+            <w:r>
+              <w:rPr>
+                <w:rFonts w:ascii="Consolas" w:eastAsia="宋体" w:hAnsi="Consolas" w:cs="宋体"/>
+                <w:i/>
+                <w:iCs/>
+                <w:color w:val="808080"/>
+                <w:kern w:val="0"/>
+                <w:szCs w:val="21"/>
+              </w:rPr>
+              <w:t>// true</w:t>
+            </w:r>
+            <w:r>
+              <w:rPr>
+                <w:rFonts w:ascii="Consolas" w:eastAsia="宋体" w:hAnsi="Consolas" w:cs="宋体"/>
+                <w:i/>
+                <w:iCs/>
+                <w:color w:val="808080"/>
+                <w:kern w:val="0"/>
+                <w:szCs w:val="21"/>
+              </w:rPr>
+              <w:br/>
+              <w:t xml:space="preserve">        </w:t>
+            </w:r>
+            <w:r>
+              <w:rPr>
+                <w:rFonts w:ascii="Consolas" w:eastAsia="宋体" w:hAnsi="Consolas" w:cs="宋体"/>
+                <w:color w:val="000000"/>
+                <w:kern w:val="0"/>
+                <w:szCs w:val="21"/>
+              </w:rPr>
+              <w:t>System.</w:t>
+            </w:r>
+            <w:r>
+              <w:rPr>
+                <w:rFonts w:ascii="Consolas" w:eastAsia="宋体" w:hAnsi="Consolas" w:cs="宋体"/>
+                <w:b/>
+                <w:bCs/>
+                <w:i/>
+                <w:iCs/>
+                <w:color w:val="660E7A"/>
+                <w:kern w:val="0"/>
+                <w:szCs w:val="21"/>
+              </w:rPr>
+              <w:t>out</w:t>
+            </w:r>
+            <w:r>
+              <w:rPr>
+                <w:rFonts w:ascii="Consolas" w:eastAsia="宋体" w:hAnsi="Consolas" w:cs="宋体"/>
+                <w:color w:val="000000"/>
+                <w:kern w:val="0"/>
+                <w:szCs w:val="21"/>
+              </w:rPr>
+              <w:t xml:space="preserve">.println(str1 == str3); </w:t>
+            </w:r>
+            <w:r>
+              <w:rPr>
+                <w:rFonts w:ascii="Consolas" w:eastAsia="宋体" w:hAnsi="Consolas" w:cs="宋体"/>
+                <w:i/>
+                <w:iCs/>
+                <w:color w:val="808080"/>
+                <w:kern w:val="0"/>
+                <w:szCs w:val="21"/>
+              </w:rPr>
+              <w:t>// false</w:t>
+            </w:r>
+            <w:r>
+              <w:rPr>
+                <w:rFonts w:ascii="Consolas" w:eastAsia="宋体" w:hAnsi="Consolas" w:cs="宋体"/>
+                <w:i/>
+                <w:iCs/>
+                <w:color w:val="808080"/>
+                <w:kern w:val="0"/>
+                <w:szCs w:val="21"/>
+              </w:rPr>
+              <w:br/>
+              <w:t xml:space="preserve">    </w:t>
+            </w:r>
+            <w:r>
+              <w:rPr>
+                <w:rFonts w:ascii="Consolas" w:eastAsia="宋体" w:hAnsi="Consolas" w:cs="宋体"/>
+                <w:color w:val="000000"/>
+                <w:kern w:val="0"/>
+                <w:szCs w:val="21"/>
+              </w:rPr>
+              <w:t>}</w:t>
+            </w:r>
+            <w:r>
+              <w:rPr>
+                <w:rFonts w:ascii="Consolas" w:eastAsia="宋体" w:hAnsi="Consolas" w:cs="宋体"/>
+                <w:color w:val="000000"/>
+                <w:kern w:val="0"/>
+                <w:szCs w:val="21"/>
+              </w:rPr>
+              <w:br/>
+              <w:t>}</w:t>
+            </w:r>
+          </w:p>
+        </w:tc>
+      </w:tr>
+    </w:tbl>
+    <w:p>
+      <w:pPr>
+        <w:ind w:firstLineChars="200" w:firstLine="420"/>
+      </w:pPr>
+      <w:r>
+        <w:rPr>
+          <w:rFonts w:hint="eastAsia"/>
+        </w:rPr>
+        <w:t>为什么出现这样的情况？</w:t>
+      </w:r>
+    </w:p>
+    <w:p>
+      <w:pPr>
+        <w:ind w:firstLineChars="200" w:firstLine="420"/>
+      </w:pPr>
+      <w:r>
+        <w:t>Java</w:t>
+      </w:r>
+      <w:r>
+        <w:t>中</w:t>
+      </w:r>
+      <w:r>
+        <w:rPr>
+          <w:rFonts w:hint="eastAsia"/>
+        </w:rPr>
+        <w:t>有字符串常量池，</w:t>
+      </w:r>
+      <w:r>
+        <w:t>当把字符串常量直接赋值给</w:t>
+      </w:r>
+      <w:r>
+        <w:t>String</w:t>
+      </w:r>
+      <w:r>
+        <w:t>变量时</w:t>
+      </w:r>
+      <w:r>
+        <w:rPr>
+          <w:rFonts w:hint="eastAsia"/>
+        </w:rPr>
+        <w:t>（即</w:t>
+      </w:r>
+      <w:r>
+        <w:rPr>
+          <w:rFonts w:hint="eastAsia"/>
+        </w:rPr>
+        <w:t xml:space="preserve">String str = </w:t>
+      </w:r>
+      <w:r>
+        <w:t>“”</w:t>
+      </w:r>
+      <w:r>
+        <w:t>的形式</w:t>
+      </w:r>
+      <w:r>
+        <w:rPr>
+          <w:rFonts w:hint="eastAsia"/>
+        </w:rPr>
+        <w:t>），</w:t>
+      </w:r>
+      <w:r>
+        <w:rPr>
+          <w:rFonts w:hint="eastAsia"/>
+        </w:rPr>
+        <w:t>Java</w:t>
+      </w:r>
+      <w:r>
+        <w:rPr>
+          <w:rFonts w:hint="eastAsia"/>
+        </w:rPr>
+        <w:t>会先在字符串池中找这个常量，如果找到，直接引用这个字符串；如果找不到，就在池中创建该字符串并引用。然后，当再有相同的字符串常量赋值给</w:t>
+      </w:r>
+      <w:r>
+        <w:rPr>
+          <w:rFonts w:hint="eastAsia"/>
+        </w:rPr>
+        <w:t>String</w:t>
+      </w:r>
+      <w:r>
+        <w:rPr>
+          <w:rFonts w:hint="eastAsia"/>
+        </w:rPr>
+        <w:t>变量时，就能直接引用常量池中内容了。因此，上面的</w:t>
+      </w:r>
+      <w:r>
+        <w:rPr>
+          <w:rFonts w:hint="eastAsia"/>
+        </w:rPr>
+        <w:t>str1</w:t>
+      </w:r>
+      <w:r>
+        <w:rPr>
+          <w:rFonts w:hint="eastAsia"/>
+        </w:rPr>
+        <w:t>和</w:t>
+      </w:r>
+      <w:r>
+        <w:rPr>
+          <w:rFonts w:hint="eastAsia"/>
+        </w:rPr>
+        <w:t>str2</w:t>
+      </w:r>
+      <w:r>
+        <w:rPr>
+          <w:rFonts w:hint="eastAsia"/>
+        </w:rPr>
+        <w:t>都是同一个对象。</w:t>
+      </w:r>
+    </w:p>
+    <w:p>
+      <w:pPr>
+        <w:ind w:firstLineChars="200" w:firstLine="420"/>
+      </w:pPr>
+      <w:r>
+        <w:t>但是通过</w:t>
+      </w:r>
+      <w:r>
+        <w:rPr>
+          <w:rFonts w:hint="eastAsia"/>
+        </w:rPr>
+        <w:t>new</w:t>
+      </w:r>
+      <w:r>
+        <w:rPr>
+          <w:rFonts w:hint="eastAsia"/>
+        </w:rPr>
+        <w:t>创建就不一样了，这样会每次新创建字符串来赋值给</w:t>
+      </w:r>
+      <w:r>
+        <w:rPr>
+          <w:rFonts w:hint="eastAsia"/>
+        </w:rPr>
+        <w:t>String</w:t>
+      </w:r>
+      <w:r>
+        <w:rPr>
+          <w:rFonts w:hint="eastAsia"/>
+        </w:rPr>
+        <w:t>变量，因此不相等。</w:t>
+      </w:r>
+      <w:r>
+        <w:rPr>
+          <w:rFonts w:hint="eastAsia"/>
+        </w:rPr>
+        <w:t>如果单单比较字符串值是否相等，应该使用</w:t>
+      </w:r>
+      <w:r>
+        <w:rPr>
+          <w:rFonts w:hint="eastAsia"/>
+        </w:rPr>
+        <w:t>equals</w:t>
+      </w:r>
+      <w:r>
+        <w:rPr>
+          <w:rFonts w:hint="eastAsia"/>
+        </w:rPr>
+        <w:t>方法。</w:t>
+      </w:r>
+    </w:p>
+    <w:p>
+      <w:pPr>
+        <w:ind w:firstLineChars="200" w:firstLine="420"/>
+      </w:pPr>
+      <w:r>
+        <w:t>例</w:t>
+      </w:r>
+      <w:r>
+        <w:rPr>
+          <w:rFonts w:hint="eastAsia"/>
+        </w:rPr>
+        <w:t>2</w:t>
+      </w:r>
+      <w:r>
+        <w:rPr>
+          <w:rFonts w:hint="eastAsia"/>
+        </w:rPr>
+        <w:t>：</w:t>
+      </w:r>
+    </w:p>
+    <w:tbl>
+      <w:tblPr>
+        <w:tblStyle w:val="a5"/>
+        <w:tblW w:w="0" w:type="auto"/>
+        <w:tblLook w:val="04A0" w:firstRow="1" w:lastRow="0" w:firstColumn="1" w:lastColumn="0" w:noHBand="0" w:noVBand="1"/>
+      </w:tblPr>
+      <w:tblGrid>
+        <w:gridCol w:w="8296"/>
+      </w:tblGrid>
+      <w:tr>
+        <w:tc>
+          <w:tcPr>
+            <w:tcW w:w="8296" w:type="dxa"/>
+          </w:tcPr>
+          <w:p>
+            <w:pPr>
+              <w:pStyle w:val="HTML0"/>
+              <w:shd w:val="clear" w:color="auto" w:fill="FFFFFF"/>
+              <w:rPr>
+                <w:rFonts w:ascii="Consolas" w:hAnsi="Consolas"/>
+                <w:color w:val="000000"/>
+                <w:sz w:val="21"/>
+                <w:szCs w:val="21"/>
+              </w:rPr>
+            </w:pPr>
+            <w:r>
+              <w:rPr>
+                <w:rFonts w:ascii="Consolas" w:hAnsi="Consolas"/>
+                <w:b/>
+                <w:bCs/>
+                <w:color w:val="000080"/>
+                <w:sz w:val="21"/>
+                <w:szCs w:val="21"/>
+              </w:rPr>
+              <w:t xml:space="preserve">package </w:t>
+            </w:r>
+            <w:r>
+              <w:rPr>
+                <w:rFonts w:ascii="Consolas" w:hAnsi="Consolas"/>
+                <w:color w:val="000000"/>
+                <w:sz w:val="21"/>
+                <w:szCs w:val="21"/>
+              </w:rPr>
+              <w:t>com.zhang.test;</w:t>
+            </w:r>
+            <w:r>
+              <w:rPr>
+                <w:rFonts w:ascii="Consolas" w:hAnsi="Consolas"/>
+                <w:color w:val="000000"/>
+                <w:sz w:val="21"/>
+                <w:szCs w:val="21"/>
+              </w:rPr>
+              <w:br/>
+            </w:r>
+            <w:r>
+              <w:rPr>
+                <w:rFonts w:ascii="Consolas" w:hAnsi="Consolas"/>
+                <w:b/>
+                <w:bCs/>
+                <w:color w:val="000080"/>
+                <w:sz w:val="21"/>
+                <w:szCs w:val="21"/>
+              </w:rPr>
+              <w:t xml:space="preserve">public class </w:t>
+            </w:r>
+            <w:r>
+              <w:rPr>
+                <w:rFonts w:ascii="Consolas" w:hAnsi="Consolas"/>
+                <w:color w:val="000000"/>
+                <w:sz w:val="21"/>
+                <w:szCs w:val="21"/>
+              </w:rPr>
+              <w:t>Demo{</w:t>
+            </w:r>
+            <w:r>
+              <w:rPr>
+                <w:rFonts w:ascii="Consolas" w:hAnsi="Consolas"/>
+                <w:color w:val="000000"/>
+                <w:sz w:val="21"/>
+                <w:szCs w:val="21"/>
+              </w:rPr>
+              <w:br/>
+              <w:t xml:space="preserve">    </w:t>
+            </w:r>
+            <w:r>
+              <w:rPr>
+                <w:rFonts w:ascii="Consolas" w:hAnsi="Consolas"/>
+                <w:b/>
+                <w:bCs/>
+                <w:color w:val="000080"/>
+                <w:sz w:val="21"/>
+                <w:szCs w:val="21"/>
+              </w:rPr>
+              <w:t xml:space="preserve">public static void </w:t>
+            </w:r>
+            <w:r>
+              <w:rPr>
+                <w:rFonts w:ascii="Consolas" w:hAnsi="Consolas"/>
+                <w:color w:val="000000"/>
+                <w:sz w:val="21"/>
+                <w:szCs w:val="21"/>
+              </w:rPr>
+              <w:t>main(String[] args) {</w:t>
+            </w:r>
+            <w:r>
+              <w:rPr>
+                <w:rFonts w:ascii="Consolas" w:hAnsi="Consolas"/>
+                <w:color w:val="000000"/>
+                <w:sz w:val="21"/>
+                <w:szCs w:val="21"/>
+              </w:rPr>
+              <w:br/>
+              <w:t xml:space="preserve">        String str = </w:t>
+            </w:r>
+            <w:r>
+              <w:rPr>
+                <w:rFonts w:ascii="Consolas" w:hAnsi="Consolas"/>
+                <w:b/>
+                <w:bCs/>
+                <w:color w:val="008000"/>
+                <w:sz w:val="21"/>
+                <w:szCs w:val="21"/>
+              </w:rPr>
+              <w:t>"hello world"</w:t>
+            </w:r>
+            <w:r>
+              <w:rPr>
+                <w:rFonts w:ascii="Consolas" w:hAnsi="Consolas"/>
+                <w:color w:val="000000"/>
+                <w:sz w:val="21"/>
+                <w:szCs w:val="21"/>
+              </w:rPr>
+              <w:t>;</w:t>
+            </w:r>
+            <w:r>
+              <w:rPr>
+                <w:rFonts w:ascii="Consolas" w:hAnsi="Consolas"/>
+                <w:color w:val="000000"/>
+                <w:sz w:val="21"/>
+                <w:szCs w:val="21"/>
+              </w:rPr>
+              <w:br/>
+              <w:t xml:space="preserve">        System.</w:t>
+            </w:r>
+            <w:r>
+              <w:rPr>
+                <w:rFonts w:ascii="Consolas" w:hAnsi="Consolas"/>
+                <w:b/>
+                <w:bCs/>
+                <w:i/>
+                <w:iCs/>
+                <w:color w:val="660E7A"/>
+                <w:sz w:val="21"/>
+                <w:szCs w:val="21"/>
+              </w:rPr>
+              <w:t>out</w:t>
+            </w:r>
+            <w:r>
+              <w:rPr>
+                <w:rFonts w:ascii="Consolas" w:hAnsi="Consolas"/>
+                <w:color w:val="000000"/>
+                <w:sz w:val="21"/>
+                <w:szCs w:val="21"/>
+              </w:rPr>
+              <w:t xml:space="preserve">.println(str == </w:t>
+            </w:r>
+            <w:r>
+              <w:rPr>
+                <w:rFonts w:ascii="Consolas" w:hAnsi="Consolas"/>
+                <w:b/>
+                <w:bCs/>
+                <w:color w:val="008000"/>
+                <w:sz w:val="21"/>
+                <w:szCs w:val="21"/>
+              </w:rPr>
+              <w:t xml:space="preserve">"hello " </w:t>
+            </w:r>
+            <w:r>
+              <w:rPr>
+                <w:rFonts w:ascii="Consolas" w:hAnsi="Consolas"/>
+                <w:color w:val="000000"/>
+                <w:sz w:val="21"/>
+                <w:szCs w:val="21"/>
+              </w:rPr>
+              <w:t xml:space="preserve">+ </w:t>
+            </w:r>
+            <w:r>
+              <w:rPr>
+                <w:rFonts w:ascii="Consolas" w:hAnsi="Consolas"/>
+                <w:b/>
+                <w:bCs/>
+                <w:color w:val="008000"/>
+                <w:sz w:val="21"/>
+                <w:szCs w:val="21"/>
+              </w:rPr>
+              <w:t>"world"</w:t>
+            </w:r>
+            <w:r>
+              <w:rPr>
+                <w:rFonts w:ascii="Consolas" w:hAnsi="Consolas"/>
+                <w:color w:val="000000"/>
+                <w:sz w:val="21"/>
+                <w:szCs w:val="21"/>
+              </w:rPr>
+              <w:t>);</w:t>
+            </w:r>
+            <w:r>
+              <w:rPr>
+                <w:rFonts w:ascii="Consolas" w:hAnsi="Consolas"/>
+                <w:color w:val="000000"/>
+                <w:sz w:val="21"/>
+                <w:szCs w:val="21"/>
+              </w:rPr>
+              <w:br/>
+              <w:t xml:space="preserve">        </w:t>
+            </w:r>
+            <w:r>
+              <w:rPr>
+                <w:rFonts w:ascii="Consolas" w:hAnsi="Consolas"/>
+                <w:i/>
+                <w:iCs/>
+                <w:color w:val="808080"/>
+                <w:sz w:val="21"/>
+                <w:szCs w:val="21"/>
+              </w:rPr>
+              <w:t>//true</w:t>
+            </w:r>
+            <w:r>
+              <w:rPr>
+                <w:rFonts w:hint="eastAsia"/>
+                <w:i/>
+                <w:iCs/>
+                <w:color w:val="808080"/>
+                <w:sz w:val="21"/>
+                <w:szCs w:val="21"/>
+              </w:rPr>
+              <w:t>。因为编译器先将字符串优化成</w:t>
+            </w:r>
+            <w:r>
+              <w:rPr>
+                <w:rFonts w:ascii="Consolas" w:hAnsi="Consolas"/>
+                <w:i/>
+                <w:iCs/>
+                <w:color w:val="808080"/>
+                <w:sz w:val="21"/>
+                <w:szCs w:val="21"/>
+              </w:rPr>
+              <w:t>"hello world"</w:t>
+            </w:r>
+            <w:r>
+              <w:rPr>
+                <w:rFonts w:hint="eastAsia"/>
+                <w:i/>
+                <w:iCs/>
+                <w:color w:val="808080"/>
+                <w:sz w:val="21"/>
+                <w:szCs w:val="21"/>
+              </w:rPr>
+              <w:t>，这样，字符串池中就先有了该字符串。</w:t>
+            </w:r>
+            <w:r>
+              <w:rPr>
+                <w:rFonts w:hint="eastAsia"/>
+                <w:i/>
+                <w:iCs/>
+                <w:color w:val="808080"/>
+                <w:sz w:val="21"/>
+                <w:szCs w:val="21"/>
+              </w:rPr>
+              <w:br/>
+              <w:t xml:space="preserve">    </w:t>
+            </w:r>
+            <w:r>
+              <w:rPr>
+                <w:rFonts w:ascii="Consolas" w:hAnsi="Consolas"/>
+                <w:color w:val="000000"/>
+                <w:sz w:val="21"/>
+                <w:szCs w:val="21"/>
+              </w:rPr>
+              <w:t>}</w:t>
+            </w:r>
+            <w:r>
+              <w:rPr>
+                <w:rFonts w:ascii="Consolas" w:hAnsi="Consolas"/>
+                <w:color w:val="000000"/>
+                <w:sz w:val="21"/>
+                <w:szCs w:val="21"/>
+              </w:rPr>
+              <w:br/>
+              <w:t>}</w:t>
+            </w:r>
+          </w:p>
+        </w:tc>
+      </w:tr>
+    </w:tbl>
+    <w:p>
+      <w:pPr>
+        <w:ind w:firstLineChars="200" w:firstLine="420"/>
+      </w:pPr>
+    </w:p>
+    <w:p>
+      <w:pPr>
+        <w:ind w:firstLineChars="200" w:firstLine="420"/>
+      </w:pPr>
+      <w:r>
+        <w:rPr>
+          <w:rFonts w:hint="eastAsia"/>
+        </w:rPr>
+        <w:t>并且字符串有不可变性。当</w:t>
+      </w:r>
+      <w:r>
+        <w:rPr>
+          <w:rFonts w:hint="eastAsia"/>
+        </w:rPr>
+        <w:t>String</w:t>
+      </w:r>
+      <w:r>
+        <w:rPr>
+          <w:rFonts w:hint="eastAsia"/>
+        </w:rPr>
+        <w:t>变量的值改变时，只会指向另一个字符串，而不会改变原有字符串的值。</w:t>
+      </w:r>
+    </w:p>
+    <w:p>
+      <w:pPr>
+        <w:ind w:firstLineChars="200" w:firstLine="420"/>
+      </w:pPr>
+      <w:r>
+        <w:t>下面讲</w:t>
+      </w:r>
+      <w:r>
+        <w:t>String</w:t>
+      </w:r>
+      <w:r>
+        <w:t>中的方法</w:t>
+      </w:r>
+      <w:r>
+        <w:rPr>
+          <w:rFonts w:hint="eastAsia"/>
+        </w:rPr>
+        <w:t>。</w:t>
+      </w:r>
+    </w:p>
+    <w:p>
+      <w:pPr>
+        <w:pStyle w:val="2"/>
+      </w:pPr>
+      <w:r>
+        <w:rPr>
+          <w:rFonts w:hint="eastAsia"/>
+        </w:rPr>
+        <w:lastRenderedPageBreak/>
+        <w:t>3.3 String</w:t>
+      </w:r>
+      <w:r>
+        <w:rPr>
+          <w:rFonts w:hint="eastAsia"/>
+        </w:rPr>
+        <w:t>中常用的方法</w:t>
+      </w:r>
+    </w:p>
+    <w:p>
+      <w:pPr>
+        <w:pStyle w:val="3"/>
+      </w:pPr>
+      <w:r>
+        <w:rPr>
+          <w:rFonts w:hint="eastAsia"/>
+        </w:rPr>
+        <w:t>3.</w:t>
+      </w:r>
+      <w:r>
+        <w:t>3.1</w:t>
+      </w:r>
+      <w:r>
+        <w:rPr>
+          <w:rFonts w:hint="eastAsia"/>
+        </w:rPr>
+        <w:t xml:space="preserve"> </w:t>
+      </w:r>
+      <w:r>
+        <w:rPr>
+          <w:rFonts w:hint="eastAsia"/>
+        </w:rPr>
+        <w:t>获取方法</w:t>
+      </w:r>
+    </w:p>
+    <w:p>
+      <w:pPr>
+        <w:ind w:firstLineChars="200" w:firstLine="420"/>
+      </w:pPr>
+      <w:r>
+        <w:rPr>
+          <w:rFonts w:hint="eastAsia"/>
+        </w:rPr>
+        <w:t>（</w:t>
+      </w:r>
+      <w:r>
+        <w:rPr>
+          <w:rFonts w:hint="eastAsia"/>
+        </w:rPr>
+        <w:t>1</w:t>
+      </w:r>
+      <w:r>
+        <w:rPr>
+          <w:rFonts w:hint="eastAsia"/>
+        </w:rPr>
+        <w:t>）</w:t>
+      </w:r>
+      <w:r>
+        <w:rPr>
+          <w:rFonts w:hint="eastAsia"/>
+        </w:rPr>
+        <w:t>public int length()</w:t>
+      </w:r>
+      <w:r>
+        <w:rPr>
+          <w:rFonts w:hint="eastAsia"/>
+        </w:rPr>
+        <w:t>：返回此字符串的长度；</w:t>
+      </w:r>
+    </w:p>
+    <w:p>
+      <w:pPr>
+        <w:ind w:firstLineChars="200" w:firstLine="420"/>
+      </w:pPr>
+      <w:r>
+        <w:rPr>
+          <w:rFonts w:hint="eastAsia"/>
+        </w:rPr>
+        <w:t>（</w:t>
+      </w:r>
+      <w:r>
+        <w:rPr>
+          <w:rFonts w:hint="eastAsia"/>
+        </w:rPr>
+        <w:t>2</w:t>
+      </w:r>
+      <w:r>
+        <w:rPr>
+          <w:rFonts w:hint="eastAsia"/>
+        </w:rPr>
+        <w:t>）</w:t>
+      </w:r>
+      <w:r>
+        <w:rPr>
+          <w:rFonts w:hint="eastAsia"/>
+        </w:rPr>
+        <w:t>public char charAt(</w:t>
+      </w:r>
+      <w:r>
+        <w:t>int index</w:t>
+      </w:r>
+      <w:r>
+        <w:rPr>
+          <w:rFonts w:hint="eastAsia"/>
+        </w:rPr>
+        <w:t>)</w:t>
+      </w:r>
+      <w:r>
+        <w:rPr>
+          <w:rFonts w:hint="eastAsia"/>
+        </w:rPr>
+        <w:t>：获取指定索引处的字符</w:t>
+      </w:r>
+      <w:r>
+        <w:rPr>
+          <w:rFonts w:hint="eastAsia"/>
+        </w:rPr>
+        <w:t>；</w:t>
+      </w:r>
+    </w:p>
+    <w:p>
+      <w:pPr>
+        <w:ind w:firstLineChars="200" w:firstLine="420"/>
+      </w:pPr>
+      <w:r>
+        <w:rPr>
+          <w:rFonts w:hint="eastAsia"/>
+        </w:rPr>
+        <w:t>（</w:t>
+      </w:r>
+      <w:r>
+        <w:rPr>
+          <w:rFonts w:hint="eastAsia"/>
+        </w:rPr>
+        <w:t>3</w:t>
+      </w:r>
+      <w:r>
+        <w:rPr>
+          <w:rFonts w:hint="eastAsia"/>
+        </w:rPr>
+        <w:t>）</w:t>
+      </w:r>
+      <w:r>
+        <w:rPr>
+          <w:rFonts w:hint="eastAsia"/>
+        </w:rPr>
+        <w:t xml:space="preserve">public </w:t>
+      </w:r>
+      <w:r>
+        <w:t>int indexOf(String str)</w:t>
+      </w:r>
+      <w:r>
+        <w:t>和</w:t>
+      </w:r>
+      <w:r>
+        <w:rPr>
+          <w:rFonts w:hint="eastAsia"/>
+        </w:rPr>
+        <w:t>public int indexOf(</w:t>
+      </w:r>
+      <w:r>
+        <w:t>int ch</w:t>
+      </w:r>
+      <w:r>
+        <w:rPr>
+          <w:rFonts w:hint="eastAsia"/>
+        </w:rPr>
+        <w:t>)</w:t>
+      </w:r>
+      <w:r>
+        <w:rPr>
+          <w:rFonts w:hint="eastAsia"/>
+        </w:rPr>
+        <w:t>：获取第一次出现指定字符串</w:t>
+      </w:r>
+      <w:r>
+        <w:rPr>
+          <w:rFonts w:hint="eastAsia"/>
+        </w:rPr>
+        <w:t>/</w:t>
+      </w:r>
+      <w:r>
+        <w:rPr>
+          <w:rFonts w:hint="eastAsia"/>
+        </w:rPr>
+        <w:t>字符处的索引号。</w:t>
+      </w:r>
+      <w:r>
+        <w:rPr>
+          <w:rFonts w:hint="eastAsia"/>
+        </w:rPr>
+        <w:t>int ch</w:t>
+      </w:r>
+      <w:r>
+        <w:rPr>
+          <w:rFonts w:hint="eastAsia"/>
+        </w:rPr>
+        <w:t>参数传递的是</w:t>
+      </w:r>
+      <w:r>
+        <w:rPr>
+          <w:rFonts w:hint="eastAsia"/>
+        </w:rPr>
+        <w:t>int</w:t>
+      </w:r>
+      <w:r>
+        <w:rPr>
+          <w:rFonts w:hint="eastAsia"/>
+        </w:rPr>
+        <w:t>类型，实际上也就是支持传递</w:t>
+      </w:r>
+      <w:r>
+        <w:rPr>
+          <w:rFonts w:hint="eastAsia"/>
+        </w:rPr>
+        <w:t>char</w:t>
+      </w:r>
+      <w:r>
+        <w:rPr>
+          <w:rFonts w:hint="eastAsia"/>
+        </w:rPr>
+        <w:t>类型。</w:t>
+      </w:r>
+    </w:p>
+    <w:p>
+      <w:pPr>
+        <w:ind w:firstLineChars="200" w:firstLine="420"/>
+      </w:pPr>
+      <w:r>
+        <w:rPr>
+          <w:rFonts w:hint="eastAsia"/>
+        </w:rPr>
+        <w:t>（</w:t>
+      </w:r>
+      <w:r>
+        <w:rPr>
+          <w:rFonts w:hint="eastAsia"/>
+        </w:rPr>
+        <w:t>4</w:t>
+      </w:r>
+      <w:r>
+        <w:rPr>
+          <w:rFonts w:hint="eastAsia"/>
+        </w:rPr>
+        <w:t>）</w:t>
+      </w:r>
+      <w:r>
+        <w:rPr>
+          <w:rFonts w:hint="eastAsia"/>
+        </w:rPr>
+        <w:t>public int lastIndexOf(</w:t>
+      </w:r>
+      <w:r>
+        <w:t>String str</w:t>
+      </w:r>
+      <w:r>
+        <w:rPr>
+          <w:rFonts w:hint="eastAsia"/>
+        </w:rPr>
+        <w:t>)</w:t>
+      </w:r>
+      <w:r>
+        <w:rPr>
+          <w:rFonts w:hint="eastAsia"/>
+        </w:rPr>
+        <w:t>和</w:t>
+      </w:r>
+      <w:r>
+        <w:rPr>
+          <w:rFonts w:hint="eastAsia"/>
+        </w:rPr>
+        <w:t>public int lastIndexOf(</w:t>
+      </w:r>
+      <w:r>
+        <w:t>int ch</w:t>
+      </w:r>
+      <w:r>
+        <w:rPr>
+          <w:rFonts w:hint="eastAsia"/>
+        </w:rPr>
+        <w:t>)</w:t>
+      </w:r>
+      <w:r>
+        <w:rPr>
+          <w:rFonts w:hint="eastAsia"/>
+        </w:rPr>
+        <w:t>：获取最后一次出现指定字符串</w:t>
+      </w:r>
+      <w:r>
+        <w:rPr>
+          <w:rFonts w:hint="eastAsia"/>
+        </w:rPr>
+        <w:t>/</w:t>
+      </w:r>
+      <w:r>
+        <w:rPr>
+          <w:rFonts w:hint="eastAsia"/>
+        </w:rPr>
+        <w:t>字符处的索引号。</w:t>
+      </w:r>
+    </w:p>
+    <w:p>
+      <w:pPr>
+        <w:ind w:firstLineChars="200" w:firstLine="420"/>
+      </w:pPr>
+      <w:r>
+        <w:rPr>
+          <w:rFonts w:hint="eastAsia"/>
+        </w:rPr>
+        <w:t>（</w:t>
+      </w:r>
+      <w:r>
+        <w:rPr>
+          <w:rFonts w:hint="eastAsia"/>
+        </w:rPr>
+        <w:t>5</w:t>
+      </w:r>
+      <w:r>
+        <w:rPr>
+          <w:rFonts w:hint="eastAsia"/>
+        </w:rPr>
+        <w:t>）</w:t>
+      </w:r>
+      <w:r>
+        <w:rPr>
+          <w:rFonts w:hint="eastAsia"/>
+        </w:rPr>
+        <w:t>public</w:t>
+      </w:r>
+      <w:r>
+        <w:t xml:space="preserve"> </w:t>
+      </w:r>
+      <w:r>
+        <w:rPr>
+          <w:rFonts w:hint="eastAsia"/>
+        </w:rPr>
+        <w:t>int indexOf(String str,int fromIndex)</w:t>
+      </w:r>
+      <w:r>
+        <w:rPr>
+          <w:rFonts w:hint="eastAsia"/>
+        </w:rPr>
+        <w:t>和</w:t>
+      </w:r>
+      <w:r>
+        <w:rPr>
+          <w:rFonts w:hint="eastAsia"/>
+        </w:rPr>
+        <w:t xml:space="preserve">public int </w:t>
+      </w:r>
+      <w:r>
+        <w:t>indexOf(int ch, int fromIndex)</w:t>
+      </w:r>
+      <w:r>
+        <w:rPr>
+          <w:rFonts w:hint="eastAsia"/>
+        </w:rPr>
+        <w:t>:</w:t>
+      </w:r>
+      <w:r>
+        <w:rPr>
+          <w:rFonts w:hint="eastAsia"/>
+        </w:rPr>
+        <w:t>返回指定字符串</w:t>
+      </w:r>
+      <w:r>
+        <w:rPr>
+          <w:rFonts w:hint="eastAsia"/>
+        </w:rPr>
+        <w:t>/</w:t>
+      </w:r>
+      <w:r>
+        <w:rPr>
+          <w:rFonts w:hint="eastAsia"/>
+        </w:rPr>
+        <w:t>字符在此字符串中从指定位置后第一次出现处的索引。</w:t>
+      </w:r>
+    </w:p>
+    <w:p>
+      <w:pPr>
+        <w:ind w:firstLineChars="200" w:firstLine="420"/>
+      </w:pPr>
+      <w:r>
+        <w:rPr>
+          <w:rFonts w:hint="eastAsia"/>
+        </w:rPr>
+        <w:t>（</w:t>
+      </w:r>
+      <w:r>
+        <w:rPr>
+          <w:rFonts w:hint="eastAsia"/>
+        </w:rPr>
+        <w:t>6</w:t>
+      </w:r>
+      <w:r>
+        <w:rPr>
+          <w:rFonts w:hint="eastAsia"/>
+        </w:rPr>
+        <w:t>）</w:t>
+      </w:r>
+      <w:r>
+        <w:rPr>
+          <w:rFonts w:hint="eastAsia"/>
+        </w:rPr>
+        <w:t>String substring(int start):</w:t>
+      </w:r>
+      <w:r>
+        <w:rPr>
+          <w:rFonts w:hint="eastAsia"/>
+        </w:rPr>
+        <w:t>从指定位置开始截取字符串</w:t>
+      </w:r>
+      <w:r>
+        <w:rPr>
+          <w:rFonts w:hint="eastAsia"/>
+        </w:rPr>
+        <w:t>,</w:t>
+      </w:r>
+      <w:r>
+        <w:rPr>
+          <w:rFonts w:hint="eastAsia"/>
+        </w:rPr>
+        <w:t>默认到末尾。</w:t>
+      </w:r>
+    </w:p>
+    <w:p>
+      <w:pPr>
+        <w:tabs>
+          <w:tab w:val="left" w:pos="1412"/>
+        </w:tabs>
+        <w:ind w:firstLineChars="200" w:firstLine="420"/>
+      </w:pPr>
+      <w:r>
+        <w:rPr>
+          <w:rFonts w:hint="eastAsia"/>
+        </w:rPr>
+        <w:t>（</w:t>
+      </w:r>
+      <w:r>
+        <w:rPr>
+          <w:rFonts w:hint="eastAsia"/>
+        </w:rPr>
+        <w:t>7</w:t>
+      </w:r>
+      <w:r>
+        <w:rPr>
+          <w:rFonts w:hint="eastAsia"/>
+        </w:rPr>
+        <w:t>）</w:t>
+      </w:r>
+      <w:r>
+        <w:rPr>
+          <w:rFonts w:hint="eastAsia"/>
+        </w:rPr>
+        <w:t>String substring(int start,int end):</w:t>
+      </w:r>
+      <w:r>
+        <w:rPr>
+          <w:rFonts w:hint="eastAsia"/>
+        </w:rPr>
+        <w:t>从指定位置开始到指定位置结束截取字符串。</w:t>
+      </w:r>
+    </w:p>
+    <w:p>
+      <w:pPr>
+        <w:tabs>
+          <w:tab w:val="left" w:pos="1412"/>
+        </w:tabs>
+        <w:ind w:firstLineChars="200" w:firstLine="420"/>
+      </w:pPr>
+      <w:r>
+        <w:rPr>
+          <w:rFonts w:hint="eastAsia"/>
+        </w:rPr>
+        <w:t>（</w:t>
+      </w:r>
+      <w:r>
+        <w:rPr>
+          <w:rFonts w:hint="eastAsia"/>
+        </w:rPr>
+        <w:t>8</w:t>
+      </w:r>
+      <w:r>
+        <w:rPr>
+          <w:rFonts w:hint="eastAsia"/>
+        </w:rPr>
+        <w:t>）</w:t>
+      </w:r>
+      <w:r>
+        <w:rPr>
+          <w:rFonts w:hint="eastAsia"/>
+        </w:rPr>
+        <w:t>String concat(String str):</w:t>
+      </w:r>
+      <w:r>
+        <w:rPr>
+          <w:rFonts w:hint="eastAsia"/>
+        </w:rPr>
+        <w:t>把字符串拼接。返回新字符串。</w:t>
+      </w:r>
+    </w:p>
+    <w:p>
+      <w:pPr>
+        <w:pStyle w:val="3"/>
+      </w:pPr>
+      <w:r>
+        <w:rPr>
+          <w:rFonts w:hint="eastAsia"/>
+        </w:rPr>
+        <w:t>3.</w:t>
+      </w:r>
+      <w:r>
+        <w:t>3.</w:t>
+      </w:r>
+      <w:r>
+        <w:rPr>
+          <w:rFonts w:hint="eastAsia"/>
+        </w:rPr>
+        <w:t xml:space="preserve">2 </w:t>
+      </w:r>
+      <w:r>
+        <w:rPr>
+          <w:rFonts w:hint="eastAsia"/>
+        </w:rPr>
+        <w:t>判断方法</w:t>
+      </w:r>
+    </w:p>
+    <w:p>
+      <w:pPr>
+        <w:pStyle w:val="a6"/>
+      </w:pPr>
+      <w:r>
+        <w:rPr>
+          <w:rFonts w:hint="eastAsia"/>
+        </w:rPr>
+        <w:t>（</w:t>
+      </w:r>
+      <w:r>
+        <w:rPr>
+          <w:rFonts w:hint="eastAsia"/>
+        </w:rPr>
+        <w:t>1</w:t>
+      </w:r>
+      <w:r>
+        <w:rPr>
+          <w:rFonts w:hint="eastAsia"/>
+        </w:rPr>
+        <w:t>）</w:t>
+      </w:r>
+      <w:r>
+        <w:rPr>
+          <w:rFonts w:hint="eastAsia"/>
+        </w:rPr>
+        <w:t>boolean equalsIgnoreCase(String str)</w:t>
+      </w:r>
+      <w:r>
+        <w:rPr>
+          <w:rFonts w:hint="eastAsia"/>
+        </w:rPr>
+        <w:t>：比较字符串内容相同时忽略大小写；</w:t>
+      </w:r>
+    </w:p>
+    <w:p>
+      <w:pPr>
+        <w:pStyle w:val="a6"/>
+      </w:pPr>
+      <w:r>
+        <w:rPr>
+          <w:rFonts w:hint="eastAsia"/>
+        </w:rPr>
+        <w:t>（</w:t>
+      </w:r>
+      <w:r>
+        <w:rPr>
+          <w:rFonts w:hint="eastAsia"/>
+        </w:rPr>
+        <w:t>2</w:t>
+      </w:r>
+      <w:r>
+        <w:rPr>
+          <w:rFonts w:hint="eastAsia"/>
+        </w:rPr>
+        <w:t>）</w:t>
+      </w:r>
+      <w:r>
+        <w:rPr>
+          <w:rFonts w:hint="eastAsia"/>
+        </w:rPr>
+        <w:t>boolean contains(String str)</w:t>
+      </w:r>
+      <w:r>
+        <w:rPr>
+          <w:rFonts w:hint="eastAsia"/>
+        </w:rPr>
+        <w:t>：判断是否包含指定字符串；</w:t>
+      </w:r>
+    </w:p>
+    <w:p>
+      <w:pPr>
+        <w:pStyle w:val="a6"/>
+      </w:pPr>
+      <w:r>
+        <w:rPr>
+          <w:rFonts w:hint="eastAsia"/>
+        </w:rPr>
+        <w:t>（</w:t>
+      </w:r>
+      <w:r>
+        <w:rPr>
+          <w:rFonts w:hint="eastAsia"/>
+        </w:rPr>
+        <w:t>3</w:t>
+      </w:r>
+      <w:r>
+        <w:rPr>
+          <w:rFonts w:hint="eastAsia"/>
+        </w:rPr>
+        <w:t>）</w:t>
+      </w:r>
+      <w:r>
+        <w:rPr>
+          <w:rFonts w:hint="eastAsia"/>
+        </w:rPr>
+        <w:t>boolean startsWith(String str)</w:t>
+      </w:r>
+      <w:r>
+        <w:rPr>
+          <w:rFonts w:hint="eastAsia"/>
+        </w:rPr>
+        <w:t>：判断字符串是否以指定的字符串开头；</w:t>
+      </w:r>
+    </w:p>
+    <w:p>
+      <w:pPr>
+        <w:pStyle w:val="a6"/>
+      </w:pPr>
+      <w:r>
+        <w:rPr>
+          <w:rFonts w:hint="eastAsia"/>
+        </w:rPr>
+        <w:t>（</w:t>
+      </w:r>
+      <w:r>
+        <w:rPr>
+          <w:rFonts w:hint="eastAsia"/>
+        </w:rPr>
+        <w:t>4</w:t>
+      </w:r>
+      <w:r>
+        <w:rPr>
+          <w:rFonts w:hint="eastAsia"/>
+        </w:rPr>
+        <w:t>）</w:t>
+      </w:r>
+      <w:r>
+        <w:rPr>
+          <w:rFonts w:hint="eastAsia"/>
+        </w:rPr>
+        <w:t>boolean endsWith(String str)</w:t>
+      </w:r>
+      <w:r>
+        <w:rPr>
+          <w:rFonts w:hint="eastAsia"/>
+        </w:rPr>
+        <w:t>：判断字符串是否以指定的字符串结尾；</w:t>
+      </w:r>
+    </w:p>
+    <w:p>
+      <w:pPr>
+        <w:pStyle w:val="a6"/>
+        <w:ind w:leftChars="172" w:left="361" w:firstLineChars="0" w:firstLine="60"/>
+        <w:rPr>
+          <w:noProof/>
+        </w:rPr>
+      </w:pPr>
+      <w:r>
+        <w:rPr>
+          <w:rFonts w:hint="eastAsia"/>
+        </w:rPr>
+        <w:t>（</w:t>
+      </w:r>
+      <w:r>
+        <w:rPr>
+          <w:rFonts w:hint="eastAsia"/>
+        </w:rPr>
+        <w:t>5</w:t>
+      </w:r>
+      <w:r>
+        <w:rPr>
+          <w:rFonts w:hint="eastAsia"/>
+        </w:rPr>
+        <w:t>）</w:t>
+      </w:r>
+      <w:r>
+        <w:rPr>
+          <w:rFonts w:hint="eastAsia"/>
+        </w:rPr>
+        <w:t>boolean isEmpty()</w:t>
+      </w:r>
+      <w:r>
+        <w:rPr>
+          <w:rFonts w:hint="eastAsia"/>
+        </w:rPr>
+        <w:t>：判断字符串是否为空。注意，字符串为空指的是空字符串</w:t>
+      </w:r>
+      <w:r>
+        <w:t>””</w:t>
+      </w:r>
+      <w:r>
+        <w:rPr>
+          <w:rFonts w:hint="eastAsia"/>
+        </w:rPr>
+        <w:t>，</w:t>
+      </w:r>
+      <w:r>
+        <w:t>而不是</w:t>
+      </w:r>
+      <w:r>
+        <w:rPr>
+          <w:rFonts w:hint="eastAsia"/>
+        </w:rPr>
+        <w:t>null</w:t>
+      </w:r>
+      <w:r>
+        <w:rPr>
+          <w:rFonts w:hint="eastAsia"/>
+        </w:rPr>
+        <w:t>。因为</w:t>
+      </w:r>
+      <w:r>
+        <w:rPr>
+          <w:rFonts w:hint="eastAsia"/>
+        </w:rPr>
+        <w:t>null</w:t>
+      </w:r>
+      <w:r>
+        <w:rPr>
+          <w:rFonts w:hint="eastAsia"/>
+        </w:rPr>
+        <w:t>是空指针，</w:t>
+      </w:r>
+      <w:r>
+        <w:rPr>
+          <w:rFonts w:hint="eastAsia"/>
+        </w:rPr>
+        <w:t>null</w:t>
+      </w:r>
+      <w:r>
+        <w:rPr>
+          <w:rFonts w:hint="eastAsia"/>
+        </w:rPr>
+        <w:t>不能调用方法，否则出现空指针异常</w:t>
+      </w:r>
+      <w:r>
+        <w:rPr>
+          <w:rFonts w:hint="eastAsia"/>
+        </w:rPr>
+        <w:t>NullPointerException</w:t>
+      </w:r>
+      <w:r>
+        <w:rPr>
+          <w:rFonts w:hint="eastAsia"/>
+        </w:rPr>
+        <w:t>。</w:t>
+      </w:r>
+    </w:p>
+    <w:p>
+      <w:pPr>
+        <w:pStyle w:val="3"/>
+      </w:pPr>
+      <w:r>
+        <w:rPr>
+          <w:rFonts w:hint="eastAsia"/>
+        </w:rPr>
+        <w:t>3.3</w:t>
+      </w:r>
+      <w:r>
+        <w:rPr>
+          <w:rFonts w:hint="eastAsia"/>
+        </w:rPr>
+        <w:t>.3</w:t>
+      </w:r>
+      <w:r>
+        <w:rPr>
+          <w:rFonts w:hint="eastAsia"/>
+        </w:rPr>
+        <w:t xml:space="preserve"> </w:t>
+      </w:r>
+      <w:r>
+        <w:rPr>
+          <w:rFonts w:hint="eastAsia"/>
+        </w:rPr>
+        <w:t>转换方法</w:t>
+      </w:r>
+    </w:p>
+    <w:p>
+      <w:pPr>
+        <w:pStyle w:val="a6"/>
+      </w:pPr>
+      <w:r>
+        <w:rPr>
+          <w:rFonts w:hint="eastAsia"/>
+        </w:rPr>
+        <w:t>（</w:t>
+      </w:r>
+      <w:r>
+        <w:rPr>
+          <w:rFonts w:hint="eastAsia"/>
+        </w:rPr>
+        <w:t>1</w:t>
+      </w:r>
+      <w:r>
+        <w:rPr>
+          <w:rFonts w:hint="eastAsia"/>
+        </w:rPr>
+        <w:t>）</w:t>
+      </w:r>
+      <w:r>
+        <w:rPr>
+          <w:rFonts w:hint="eastAsia"/>
+        </w:rPr>
+        <w:t>byte[] getBytes()</w:t>
+      </w:r>
+      <w:r>
+        <w:rPr>
+          <w:rFonts w:hint="eastAsia"/>
+        </w:rPr>
+        <w:t>：把字符串转换为字节数组。</w:t>
+      </w:r>
+    </w:p>
+    <w:p>
+      <w:pPr>
+        <w:pStyle w:val="a6"/>
+      </w:pPr>
+      <w:r>
+        <w:rPr>
+          <w:rFonts w:hint="eastAsia"/>
+        </w:rPr>
+        <w:t>（</w:t>
+      </w:r>
+      <w:r>
+        <w:rPr>
+          <w:rFonts w:hint="eastAsia"/>
+        </w:rPr>
+        <w:t>2</w:t>
+      </w:r>
+      <w:r>
+        <w:rPr>
+          <w:rFonts w:hint="eastAsia"/>
+        </w:rPr>
+        <w:t>）</w:t>
+      </w:r>
+      <w:r>
+        <w:rPr>
+          <w:rFonts w:hint="eastAsia"/>
+        </w:rPr>
+        <w:t>char[] toCharArray()</w:t>
+      </w:r>
+      <w:r>
+        <w:rPr>
+          <w:rFonts w:hint="eastAsia"/>
+        </w:rPr>
+        <w:t>：把字符串转换为字符数组。</w:t>
+      </w:r>
+    </w:p>
+    <w:p>
+      <w:pPr>
+        <w:pStyle w:val="a6"/>
+      </w:pPr>
+      <w:r>
+        <w:rPr>
+          <w:rFonts w:hint="eastAsia"/>
+        </w:rPr>
+        <w:t>（</w:t>
+      </w:r>
+      <w:r>
+        <w:rPr>
+          <w:rFonts w:hint="eastAsia"/>
+        </w:rPr>
+        <w:t>3</w:t>
+      </w:r>
+      <w:r>
+        <w:rPr>
+          <w:rFonts w:hint="eastAsia"/>
+        </w:rPr>
+        <w:t>）</w:t>
+      </w:r>
+      <w:r>
+        <w:rPr>
+          <w:rFonts w:hint="eastAsia"/>
+          <w:color w:val="FF0000"/>
+        </w:rPr>
+        <w:t>static</w:t>
+      </w:r>
+      <w:r>
+        <w:rPr>
+          <w:rFonts w:hint="eastAsia"/>
+        </w:rPr>
+        <w:t xml:space="preserve"> String valueOf(char[] chs)</w:t>
+      </w:r>
+      <w:r>
+        <w:rPr>
+          <w:rFonts w:hint="eastAsia"/>
+        </w:rPr>
+        <w:t>：</w:t>
+      </w:r>
+      <w:r>
+        <w:rPr>
+          <w:rFonts w:hint="eastAsia"/>
+        </w:rPr>
+        <w:t>把字符数组转成字符串。</w:t>
+      </w:r>
+    </w:p>
+    <w:p>
+      <w:pPr>
+        <w:pStyle w:val="a6"/>
+      </w:pPr>
+      <w:r>
+        <w:rPr>
+          <w:rFonts w:hint="eastAsia"/>
+        </w:rPr>
+        <w:t>（</w:t>
+      </w:r>
+      <w:r>
+        <w:rPr>
+          <w:rFonts w:hint="eastAsia"/>
+        </w:rPr>
+        <w:t>4</w:t>
+      </w:r>
+      <w:r>
+        <w:rPr>
+          <w:rFonts w:hint="eastAsia"/>
+        </w:rPr>
+        <w:t>）</w:t>
+      </w:r>
+      <w:r>
+        <w:rPr>
+          <w:rFonts w:hint="eastAsia"/>
+        </w:rPr>
+        <w:t>static String valueOf(int i)</w:t>
+      </w:r>
+      <w:r>
+        <w:rPr>
+          <w:rFonts w:hint="eastAsia"/>
+        </w:rPr>
+        <w:t>：</w:t>
+      </w:r>
+      <w:r>
+        <w:rPr>
+          <w:rFonts w:hint="eastAsia"/>
+        </w:rPr>
+        <w:t>把</w:t>
+      </w:r>
+      <w:r>
+        <w:rPr>
+          <w:rFonts w:hint="eastAsia"/>
+        </w:rPr>
+        <w:t>int</w:t>
+      </w:r>
+      <w:r>
+        <w:rPr>
+          <w:rFonts w:hint="eastAsia"/>
+        </w:rPr>
+        <w:t>类型的数据转成字符串。</w:t>
+      </w:r>
+    </w:p>
+    <w:p>
+      <w:pPr>
+        <w:pStyle w:val="a6"/>
+      </w:pPr>
+      <w:r>
+        <w:rPr>
+          <w:rFonts w:hint="eastAsia"/>
+        </w:rPr>
+        <w:tab/>
+      </w:r>
+      <w:r>
+        <w:rPr>
+          <w:rFonts w:hint="eastAsia"/>
+        </w:rPr>
+        <w:t>注意：</w:t>
+      </w:r>
+      <w:r>
+        <w:rPr>
+          <w:rFonts w:hint="eastAsia"/>
+          <w:color w:val="FF0000"/>
+        </w:rPr>
+        <w:t>String</w:t>
+      </w:r>
+      <w:r>
+        <w:rPr>
+          <w:rFonts w:hint="eastAsia"/>
+          <w:color w:val="FF0000"/>
+        </w:rPr>
+        <w:t>类的</w:t>
+      </w:r>
+      <w:r>
+        <w:rPr>
+          <w:rFonts w:hint="eastAsia"/>
+          <w:color w:val="FF0000"/>
+        </w:rPr>
+        <w:t>valueOf</w:t>
+      </w:r>
+      <w:r>
+        <w:rPr>
+          <w:rFonts w:hint="eastAsia"/>
+          <w:color w:val="FF0000"/>
+        </w:rPr>
+        <w:t>静态</w:t>
+      </w:r>
+      <w:r>
+        <w:rPr>
+          <w:rFonts w:hint="eastAsia"/>
+          <w:color w:val="FF0000"/>
+        </w:rPr>
+        <w:t>方法可以把任意类型的数据转成字符串。</w:t>
+      </w:r>
+    </w:p>
+    <w:p>
+      <w:pPr>
+        <w:pStyle w:val="a6"/>
+      </w:pPr>
+      <w:r>
+        <w:rPr>
+          <w:rFonts w:hint="eastAsia"/>
+        </w:rPr>
+        <w:t>（</w:t>
+      </w:r>
+      <w:r>
+        <w:rPr>
+          <w:rFonts w:hint="eastAsia"/>
+        </w:rPr>
+        <w:t>5</w:t>
+      </w:r>
+      <w:r>
+        <w:rPr>
+          <w:rFonts w:hint="eastAsia"/>
+        </w:rPr>
+        <w:t>）</w:t>
+      </w:r>
+      <w:r>
+        <w:rPr>
+          <w:rFonts w:hint="eastAsia"/>
+        </w:rPr>
+        <w:t>String toLowerCase()</w:t>
+      </w:r>
+      <w:r>
+        <w:rPr>
+          <w:rFonts w:hint="eastAsia"/>
+        </w:rPr>
+        <w:t>：</w:t>
+      </w:r>
+      <w:r>
+        <w:rPr>
+          <w:rFonts w:hint="eastAsia"/>
+        </w:rPr>
+        <w:t>把字符串转成小写。</w:t>
+      </w:r>
+    </w:p>
+    <w:p>
+      <w:pPr>
+        <w:pStyle w:val="a6"/>
+      </w:pPr>
+      <w:r>
+        <w:rPr>
+          <w:rFonts w:hint="eastAsia"/>
+        </w:rPr>
+        <w:t>（</w:t>
+      </w:r>
+      <w:r>
+        <w:rPr>
+          <w:rFonts w:hint="eastAsia"/>
+        </w:rPr>
+        <w:t>6</w:t>
+      </w:r>
+      <w:r>
+        <w:rPr>
+          <w:rFonts w:hint="eastAsia"/>
+        </w:rPr>
+        <w:t>）</w:t>
+      </w:r>
+      <w:r>
+        <w:rPr>
+          <w:rFonts w:hint="eastAsia"/>
+        </w:rPr>
+        <w:t>String toUpperCase()</w:t>
+      </w:r>
+      <w:r>
+        <w:rPr>
+          <w:rFonts w:hint="eastAsia"/>
+        </w:rPr>
+        <w:t>：</w:t>
+      </w:r>
+      <w:r>
+        <w:rPr>
+          <w:rFonts w:hint="eastAsia"/>
+        </w:rPr>
+        <w:t>把字符串转成大写。</w:t>
+      </w:r>
+    </w:p>
+    <w:p>
+      <w:pPr>
+        <w:pStyle w:val="3"/>
+      </w:pPr>
+      <w:r>
+        <w:rPr>
+          <w:rFonts w:hint="eastAsia"/>
+        </w:rPr>
+        <w:t>3.</w:t>
+      </w:r>
+      <w:r>
+        <w:t>3.</w:t>
+      </w:r>
+      <w:r>
+        <w:rPr>
+          <w:rFonts w:hint="eastAsia"/>
+        </w:rPr>
+        <w:t xml:space="preserve">4 </w:t>
+      </w:r>
+      <w:r>
+        <w:rPr>
+          <w:rFonts w:hint="eastAsia"/>
+        </w:rPr>
+        <w:t>其他方法</w:t>
+      </w:r>
+    </w:p>
+    <w:p>
+      <w:pPr>
+        <w:pStyle w:val="a6"/>
+      </w:pPr>
+      <w:r>
+        <w:rPr>
+          <w:rFonts w:hint="eastAsia"/>
+        </w:rPr>
+        <w:t>（</w:t>
+      </w:r>
+      <w:r>
+        <w:rPr>
+          <w:rFonts w:hint="eastAsia"/>
+        </w:rPr>
+        <w:t>1</w:t>
+      </w:r>
+      <w:r>
+        <w:rPr>
+          <w:rFonts w:hint="eastAsia"/>
+        </w:rPr>
+        <w:t>）</w:t>
+      </w:r>
+      <w:r>
+        <w:t>String replace(char old,char new)</w:t>
+      </w:r>
+      <w:r>
+        <w:t>和</w:t>
+      </w:r>
+      <w:r>
+        <w:t>String replace(String old,String new)</w:t>
+      </w:r>
+      <w:r>
+        <w:rPr>
+          <w:rFonts w:hint="eastAsia"/>
+        </w:rPr>
+        <w:t>：将字符串中原有的指定字符串替换成新的字符串</w:t>
+      </w:r>
+      <w:r>
+        <w:rPr>
+          <w:rFonts w:hint="eastAsia"/>
+        </w:rPr>
+        <w:t>/</w:t>
+      </w:r>
+      <w:r>
+        <w:rPr>
+          <w:rFonts w:hint="eastAsia"/>
+        </w:rPr>
+        <w:t>字符。</w:t>
+      </w:r>
+    </w:p>
+    <w:p>
+      <w:pPr>
+        <w:pStyle w:val="a6"/>
+      </w:pPr>
+      <w:r>
+        <w:rPr>
+          <w:rFonts w:hint="eastAsia"/>
+        </w:rPr>
+        <w:t>（</w:t>
+      </w:r>
+      <w:r>
+        <w:rPr>
+          <w:rFonts w:hint="eastAsia"/>
+        </w:rPr>
+        <w:t>2</w:t>
+      </w:r>
+      <w:r>
+        <w:rPr>
+          <w:rFonts w:hint="eastAsia"/>
+        </w:rPr>
+        <w:t>）</w:t>
+      </w:r>
+      <w:r>
+        <w:t>String trim()</w:t>
+      </w:r>
+      <w:r>
+        <w:rPr>
+          <w:rFonts w:hint="eastAsia"/>
+        </w:rPr>
+        <w:t>：去除字符串的两端空格。</w:t>
+      </w:r>
+    </w:p>
+    <w:p>
+      <w:pPr>
+        <w:pStyle w:val="a6"/>
+      </w:pPr>
+      <w:r>
+        <w:rPr>
+          <w:rFonts w:hint="eastAsia"/>
+        </w:rPr>
+        <w:lastRenderedPageBreak/>
+        <w:t>（</w:t>
+      </w:r>
+      <w:r>
+        <w:rPr>
+          <w:rFonts w:hint="eastAsia"/>
+        </w:rPr>
+        <w:t>3</w:t>
+      </w:r>
+      <w:r>
+        <w:rPr>
+          <w:rFonts w:hint="eastAsia"/>
+        </w:rPr>
+        <w:t>）</w:t>
+      </w:r>
+      <w:r>
+        <w:t>int compareTo(String str)</w:t>
+      </w:r>
+    </w:p>
+    <w:p>
+      <w:pPr>
+        <w:pStyle w:val="a6"/>
+        <w:ind w:leftChars="171" w:left="359" w:firstLineChars="0" w:firstLine="60"/>
+      </w:pPr>
+      <w:r>
+        <w:rPr>
+          <w:rFonts w:hint="eastAsia"/>
+        </w:rPr>
+        <w:t>（</w:t>
+      </w:r>
+      <w:r>
+        <w:rPr>
+          <w:rFonts w:hint="eastAsia"/>
+        </w:rPr>
+        <w:t>4</w:t>
+      </w:r>
+      <w:r>
+        <w:rPr>
+          <w:rFonts w:hint="eastAsia"/>
+        </w:rPr>
+        <w:t>）</w:t>
+      </w:r>
+      <w:r>
+        <w:t>int compareToIgnoreCase(String str)</w:t>
+      </w:r>
+    </w:p>
+    <w:p>
+      <w:pPr>
+        <w:ind w:firstLineChars="200" w:firstLine="420"/>
+      </w:pPr>
+      <w:r>
+        <w:rPr>
+          <w:rFonts w:hint="eastAsia"/>
+        </w:rPr>
+        <w:t>上面两个的含义：按字典顺序比较两个字符串（得到的结果是整数，</w:t>
+      </w:r>
+      <w:r>
+        <w:rPr>
+          <w:rFonts w:hint="eastAsia"/>
+        </w:rPr>
+        <w:t>0</w:t>
+      </w:r>
+      <w:r>
+        <w:rPr>
+          <w:rFonts w:hint="eastAsia"/>
+        </w:rPr>
+        <w:t>表示相等，数值是根据</w:t>
+      </w:r>
+      <w:r>
+        <w:rPr>
+          <w:rFonts w:hint="eastAsia"/>
+        </w:rPr>
+        <w:t>ASCII</w:t>
+      </w:r>
+      <w:r>
+        <w:rPr>
+          <w:rFonts w:hint="eastAsia"/>
+        </w:rPr>
+        <w:t>值差值计算出来的）</w:t>
+      </w:r>
+      <w:r>
+        <w:rPr>
+          <w:rFonts w:hint="eastAsia"/>
+        </w:rPr>
+        <w:t>。</w:t>
+      </w:r>
+    </w:p>
+    <w:p>
+      <w:pPr>
+        <w:pStyle w:val="1"/>
+      </w:pPr>
+      <w:r>
+        <w:rPr>
+          <w:rFonts w:hint="eastAsia"/>
+        </w:rPr>
+        <w:t>4 StringBuilder</w:t>
+      </w:r>
+      <w:r>
+        <w:rPr>
+          <w:rFonts w:hint="eastAsia"/>
+        </w:rPr>
+        <w:t>和</w:t>
+      </w:r>
+      <w:r>
+        <w:rPr>
+          <w:rFonts w:hint="eastAsia"/>
+        </w:rPr>
+        <w:t>StringBuffer</w:t>
+      </w:r>
+      <w:r>
+        <w:rPr>
+          <w:rFonts w:hint="eastAsia"/>
+        </w:rPr>
+        <w:t>类</w:t>
+      </w:r>
+    </w:p>
+    <w:p>
+      <w:pPr>
+        <w:ind w:firstLineChars="200" w:firstLine="420"/>
+      </w:pPr>
+      <w:r>
+        <w:rPr>
+          <w:rFonts w:hint="eastAsia"/>
+        </w:rPr>
+        <w:t>由于</w:t>
+      </w:r>
+      <w:r>
+        <w:rPr>
+          <w:rFonts w:hint="eastAsia"/>
+        </w:rPr>
+        <w:t>String</w:t>
+      </w:r>
+      <w:r>
+        <w:rPr>
+          <w:rFonts w:hint="eastAsia"/>
+        </w:rPr>
+        <w:t>是不可变的，所以在频繁改变字符串对象的应用中，需要使用可变的字符串缓冲区类，解决了大量字符串拼接耗费的内存和时间。</w:t>
+      </w:r>
+    </w:p>
+    <w:p>
+      <w:pPr>
+        <w:ind w:firstLineChars="200" w:firstLine="420"/>
+      </w:pPr>
+      <w:r>
+        <w:rPr>
+          <w:rFonts w:hint="eastAsia"/>
+        </w:rPr>
+        <w:t>StringBuffer</w:t>
+      </w:r>
+      <w:r>
+        <w:rPr>
+          <w:rFonts w:hint="eastAsia"/>
+        </w:rPr>
+        <w:t>类是线程安全的</w:t>
+      </w:r>
+      <w:r>
+        <w:rPr>
+          <w:rFonts w:hint="eastAsia"/>
+          <w:color w:val="FF0000"/>
+        </w:rPr>
+        <w:t>可变</w:t>
+      </w:r>
+      <w:r>
+        <w:rPr>
+          <w:rFonts w:hint="eastAsia"/>
+        </w:rPr>
+        <w:t>字符序列。</w:t>
+      </w:r>
+      <w:r>
+        <w:rPr>
+          <w:rFonts w:hint="eastAsia"/>
+        </w:rPr>
+        <w:t>而</w:t>
+      </w:r>
+      <w:r>
+        <w:rPr>
+          <w:rFonts w:hint="eastAsia"/>
+        </w:rPr>
+        <w:t>StringBuilder</w:t>
+      </w:r>
+      <w:r>
+        <w:rPr>
+          <w:rFonts w:hint="eastAsia"/>
+        </w:rPr>
+        <w:t>类是线程不安全的。</w:t>
+      </w:r>
+      <w:r>
+        <w:rPr>
+          <w:rFonts w:hint="eastAsia"/>
+        </w:rPr>
+        <w:t>在使用上都是一样的。</w:t>
+      </w:r>
+    </w:p>
+    <w:p>
+      <w:pPr>
+        <w:pStyle w:val="2"/>
+      </w:pPr>
+      <w:r>
+        <w:rPr>
+          <w:rFonts w:hint="eastAsia"/>
+        </w:rPr>
+        <w:t xml:space="preserve">4.1 </w:t>
+      </w:r>
+      <w:r>
+        <w:rPr>
+          <w:rFonts w:hint="eastAsia"/>
+        </w:rPr>
+        <w:t>什么是线程安全</w:t>
+      </w:r>
+    </w:p>
+    <w:p>
+      <w:pPr>
+        <w:ind w:firstLineChars="200" w:firstLine="420"/>
+      </w:pPr>
+      <w:r>
+        <w:rPr>
+          <w:rFonts w:hint="eastAsia"/>
+        </w:rPr>
+        <w:t>线程安全，即数据同步，访问时数据会加锁，保证数据的一致性。因此在多线程应用时多使用线程安全的类。</w:t>
+      </w:r>
+    </w:p>
+    <w:p>
+      <w:pPr>
+        <w:ind w:firstLineChars="200" w:firstLine="420"/>
+      </w:pPr>
+      <w:r>
+        <w:rPr>
+          <w:rFonts w:hint="eastAsia"/>
+        </w:rPr>
+        <w:t>线程不安全，数据不同步，不会在访问时加锁，效率高一些。安全和效率是矛盾的。</w:t>
+      </w:r>
+    </w:p>
+    <w:p>
+      <w:pPr>
+        <w:pStyle w:val="2"/>
+      </w:pPr>
+      <w:r>
+        <w:rPr>
+          <w:rFonts w:hint="eastAsia"/>
+        </w:rPr>
+        <w:t>4.2 StringBuilder</w:t>
+      </w:r>
+      <w:r>
+        <w:t xml:space="preserve"> </w:t>
+      </w:r>
+      <w:r>
+        <w:rPr>
+          <w:rFonts w:hint="eastAsia"/>
+        </w:rPr>
+        <w:t>/</w:t>
+      </w:r>
+      <w:r>
+        <w:t xml:space="preserve"> </w:t>
+      </w:r>
+      <w:r>
+        <w:rPr>
+          <w:rFonts w:hint="eastAsia"/>
+        </w:rPr>
+        <w:t>StringBuffer</w:t>
+      </w:r>
+      <w:r>
+        <w:rPr>
+          <w:rFonts w:hint="eastAsia"/>
+        </w:rPr>
+        <w:t>的构造方法</w:t>
+      </w:r>
+    </w:p>
+    <w:p>
+      <w:pPr>
+        <w:ind w:firstLineChars="200" w:firstLine="420"/>
+      </w:pPr>
+      <w:r>
+        <w:t>以</w:t>
+      </w:r>
+      <w:r>
+        <w:t>StringBuilder</w:t>
+      </w:r>
+      <w:r>
+        <w:t>为例</w:t>
+      </w:r>
+      <w:r>
+        <w:rPr>
+          <w:rFonts w:hint="eastAsia"/>
+        </w:rPr>
+        <w:t>，</w:t>
+      </w:r>
+      <w:r>
+        <w:t>StringBuffer</w:t>
+      </w:r>
+      <w:r>
+        <w:t>也是一样的</w:t>
+      </w:r>
+      <w:r>
+        <w:rPr>
+          <w:rFonts w:hint="eastAsia"/>
+        </w:rPr>
+        <w:t>。</w:t>
+      </w:r>
+    </w:p>
+    <w:p>
+      <w:pPr>
+        <w:pStyle w:val="a6"/>
+      </w:pPr>
+      <w:r>
+        <w:rPr>
+          <w:rFonts w:hint="eastAsia"/>
+        </w:rPr>
+        <w:t>（</w:t>
+      </w:r>
+      <w:r>
+        <w:rPr>
+          <w:rFonts w:hint="eastAsia"/>
+        </w:rPr>
+        <w:t>1</w:t>
+      </w:r>
+      <w:r>
+        <w:rPr>
+          <w:rFonts w:hint="eastAsia"/>
+        </w:rPr>
+        <w:t>）</w:t>
+      </w:r>
+      <w:r>
+        <w:rPr>
+          <w:rFonts w:hint="eastAsia"/>
+        </w:rPr>
+        <w:t>public StringB</w:t>
+      </w:r>
+      <w:r>
+        <w:t>uilder</w:t>
+      </w:r>
+      <w:r>
+        <w:rPr>
+          <w:rFonts w:hint="eastAsia"/>
+        </w:rPr>
+        <w:t>()</w:t>
+      </w:r>
+      <w:r>
+        <w:rPr>
+          <w:rFonts w:hint="eastAsia"/>
+        </w:rPr>
+        <w:t>：无参构造</w:t>
+      </w:r>
+    </w:p>
+    <w:p>
+      <w:pPr>
+        <w:pStyle w:val="a6"/>
+      </w:pPr>
+      <w:r>
+        <w:rPr>
+          <w:rFonts w:hint="eastAsia"/>
+        </w:rPr>
+        <w:t>（</w:t>
+      </w:r>
+      <w:r>
+        <w:rPr>
+          <w:rFonts w:hint="eastAsia"/>
+        </w:rPr>
+        <w:t>2</w:t>
+      </w:r>
+      <w:r>
+        <w:rPr>
+          <w:rFonts w:hint="eastAsia"/>
+        </w:rPr>
+        <w:t>）</w:t>
+      </w:r>
+      <w:r>
+        <w:rPr>
+          <w:rFonts w:hint="eastAsia"/>
+        </w:rPr>
+        <w:t>public StringBilder(int capacity)</w:t>
+      </w:r>
+      <w:r>
+        <w:rPr>
+          <w:rFonts w:hint="eastAsia"/>
+        </w:rPr>
+        <w:t>：创建指定初始容量大小的可变字符序列对象</w:t>
+      </w:r>
+    </w:p>
+    <w:p>
+      <w:pPr>
+        <w:pStyle w:val="a6"/>
+      </w:pPr>
+      <w:r>
+        <w:rPr>
+          <w:rFonts w:hint="eastAsia"/>
+        </w:rPr>
+        <w:t>（</w:t>
+      </w:r>
+      <w:r>
+        <w:rPr>
+          <w:rFonts w:hint="eastAsia"/>
+        </w:rPr>
+        <w:t>3</w:t>
+      </w:r>
+      <w:r>
+        <w:rPr>
+          <w:rFonts w:hint="eastAsia"/>
+        </w:rPr>
+        <w:t>）</w:t>
+      </w:r>
+      <w:r>
+        <w:rPr>
+          <w:rFonts w:hint="eastAsia"/>
+        </w:rPr>
+        <w:t>public StringBuffer(String str)</w:t>
+      </w:r>
+      <w:r>
+        <w:rPr>
+          <w:rFonts w:hint="eastAsia"/>
+        </w:rPr>
+        <w:t>：创建指定字符串内容的</w:t>
+      </w:r>
+      <w:r>
+        <w:rPr>
+          <w:rFonts w:hint="eastAsia"/>
+        </w:rPr>
+        <w:t>StringBuilder</w:t>
+      </w:r>
+      <w:r>
+        <w:rPr>
+          <w:rFonts w:hint="eastAsia"/>
+        </w:rPr>
+        <w:t>对象</w:t>
+      </w:r>
+    </w:p>
+    <w:p>
+      <w:pPr>
+        <w:ind w:firstLineChars="200" w:firstLine="420"/>
+      </w:pPr>
+      <w:r>
+        <w:rPr>
+          <w:rFonts w:hint="eastAsia"/>
+        </w:rPr>
+        <w:t>可以通过</w:t>
+      </w:r>
+      <w:r>
+        <w:rPr>
+          <w:rFonts w:hint="eastAsia"/>
+        </w:rPr>
+        <w:t>capacity()</w:t>
+      </w:r>
+      <w:r>
+        <w:rPr>
+          <w:rFonts w:hint="eastAsia"/>
+        </w:rPr>
+        <w:t>和</w:t>
+      </w:r>
+      <w:r>
+        <w:rPr>
+          <w:rFonts w:hint="eastAsia"/>
+        </w:rPr>
+        <w:t>length()</w:t>
+      </w:r>
+      <w:r>
+        <w:rPr>
+          <w:rFonts w:hint="eastAsia"/>
+        </w:rPr>
+        <w:t>方法来获得对象的当前容量和长度。容量会根据需要增大。</w:t>
+      </w:r>
+    </w:p>
+    <w:p>
+      <w:pPr>
+        <w:pStyle w:val="2"/>
+      </w:pPr>
+      <w:r>
+        <w:rPr>
+          <w:rFonts w:hint="eastAsia"/>
+        </w:rPr>
+        <w:t>4.</w:t>
+      </w:r>
+      <w:r>
+        <w:t>3</w:t>
+      </w:r>
+      <w:r>
+        <w:rPr>
+          <w:rFonts w:hint="eastAsia"/>
+        </w:rPr>
+        <w:t xml:space="preserve"> </w:t>
+      </w:r>
+      <w:r>
+        <w:rPr>
+          <w:rFonts w:hint="eastAsia"/>
+        </w:rPr>
+        <w:t>给字符串序列添加内容</w:t>
+      </w:r>
+    </w:p>
+    <w:p>
+      <w:pPr>
+        <w:ind w:firstLineChars="200" w:firstLine="420"/>
+      </w:pPr>
+      <w:r>
+        <w:rPr>
+          <w:rFonts w:hint="eastAsia"/>
+        </w:rPr>
+        <w:t>主要使用</w:t>
+      </w:r>
+      <w:r>
+        <w:rPr>
+          <w:rFonts w:hint="eastAsia"/>
+        </w:rPr>
+        <w:t>a</w:t>
+      </w:r>
+      <w:r>
+        <w:t>ppend</w:t>
+      </w:r>
+      <w:r>
+        <w:t>和</w:t>
+      </w:r>
+      <w:r>
+        <w:rPr>
+          <w:rFonts w:hint="eastAsia"/>
+        </w:rPr>
+        <w:t>insert</w:t>
+      </w:r>
+      <w:r>
+        <w:rPr>
+          <w:rFonts w:hint="eastAsia"/>
+        </w:rPr>
+        <w:t>方法：</w:t>
+      </w:r>
+    </w:p>
+    <w:p>
+      <w:pPr>
+        <w:pStyle w:val="a6"/>
+      </w:pPr>
+      <w:r>
+        <w:rPr>
+          <w:rFonts w:hint="eastAsia"/>
+        </w:rPr>
+        <w:t>（</w:t>
+      </w:r>
+      <w:r>
+        <w:rPr>
+          <w:rFonts w:hint="eastAsia"/>
+        </w:rPr>
+        <w:t>1</w:t>
+      </w:r>
+      <w:r>
+        <w:rPr>
+          <w:rFonts w:hint="eastAsia"/>
+        </w:rPr>
+        <w:t>）</w:t>
+      </w:r>
+      <w:r>
+        <w:rPr>
+          <w:rFonts w:hint="eastAsia"/>
+        </w:rPr>
+        <w:t>public String</w:t>
+      </w:r>
+      <w:r>
+        <w:rPr>
+          <w:rFonts w:hint="eastAsia"/>
+        </w:rPr>
+        <w:t>Builder</w:t>
+      </w:r>
+      <w:r>
+        <w:rPr>
+          <w:rFonts w:hint="eastAsia"/>
+        </w:rPr>
+        <w:t xml:space="preserve"> append(String str)</w:t>
+      </w:r>
+      <w:r>
+        <w:rPr>
+          <w:rFonts w:hint="eastAsia"/>
+        </w:rPr>
+        <w:t>：</w:t>
+      </w:r>
+      <w:r>
+        <w:rPr>
+          <w:rFonts w:hint="eastAsia"/>
+        </w:rPr>
+        <w:t>有其他重载，可把任意类型数据</w:t>
+      </w:r>
+      <w:r>
+        <w:rPr>
+          <w:rFonts w:hint="eastAsia"/>
+        </w:rPr>
+        <w:t>（有其他重载）</w:t>
+      </w:r>
+      <w:r>
+        <w:rPr>
+          <w:rFonts w:hint="eastAsia"/>
+        </w:rPr>
+        <w:t>添加进对象，并且也返回对象本身</w:t>
+      </w:r>
+      <w:r>
+        <w:rPr>
+          <w:rFonts w:hint="eastAsia"/>
+        </w:rPr>
+        <w:t>。</w:t>
+      </w:r>
+    </w:p>
+    <w:p>
+      <w:pPr>
+        <w:pStyle w:val="a6"/>
+      </w:pPr>
+      <w:r>
+        <w:rPr>
+          <w:rFonts w:hint="eastAsia"/>
+        </w:rPr>
+        <w:t>（</w:t>
+      </w:r>
+      <w:r>
+        <w:rPr>
+          <w:rFonts w:hint="eastAsia"/>
+        </w:rPr>
+        <w:t>2</w:t>
+      </w:r>
+      <w:r>
+        <w:rPr>
+          <w:rFonts w:hint="eastAsia"/>
+        </w:rPr>
+        <w:t>）</w:t>
+      </w:r>
+      <w:r>
+        <w:rPr>
+          <w:rFonts w:hint="eastAsia"/>
+        </w:rPr>
+        <w:t>public String</w:t>
+      </w:r>
+      <w:r>
+        <w:t>Builder</w:t>
+      </w:r>
+      <w:r>
+        <w:rPr>
+          <w:rFonts w:hint="eastAsia"/>
+        </w:rPr>
+        <w:t xml:space="preserve"> insert(int offset,String str):</w:t>
+      </w:r>
+      <w:r>
+        <w:rPr>
+          <w:rFonts w:hint="eastAsia"/>
+        </w:rPr>
+        <w:t>在指定位置把任意类型的数据</w:t>
+      </w:r>
+      <w:r>
+        <w:rPr>
+          <w:rFonts w:hint="eastAsia"/>
+        </w:rPr>
+        <w:t>（有其他重载）</w:t>
+      </w:r>
+      <w:r>
+        <w:rPr>
+          <w:rFonts w:hint="eastAsia"/>
+        </w:rPr>
+        <w:t>插入，并返回对象本身</w:t>
+      </w:r>
+      <w:r>
+        <w:rPr>
+          <w:rFonts w:hint="eastAsia"/>
+        </w:rPr>
+        <w:t>。</w:t>
+      </w:r>
+    </w:p>
+    <w:p>
+      <w:pPr>
+        <w:pStyle w:val="a6"/>
+      </w:pPr>
+      <w:r>
+        <w:rPr>
+          <w:rFonts w:hint="eastAsia"/>
+        </w:rPr>
+        <w:t>因此，可以链式编程：</w:t>
+      </w:r>
+    </w:p>
+    <w:p>
+      <w:pPr>
+        <w:pStyle w:val="a6"/>
+        <w:ind w:leftChars="172" w:left="361" w:firstLineChars="0" w:firstLine="60"/>
+      </w:pPr>
+      <w:r>
+        <w:t>sb.append("hello").append(true).append(12).append(34.56);</w:t>
+      </w:r>
+    </w:p>
+    <w:p>
+      <w:pPr>
+        <w:pStyle w:val="2"/>
+      </w:pPr>
+      <w:r>
+        <w:rPr>
+          <w:rFonts w:hint="eastAsia"/>
+        </w:rPr>
+        <w:t>4.</w:t>
+      </w:r>
+      <w:r>
+        <w:t>4</w:t>
+      </w:r>
+      <w:r>
+        <w:rPr>
+          <w:rFonts w:hint="eastAsia"/>
+        </w:rPr>
+        <w:t xml:space="preserve"> </w:t>
+      </w:r>
+      <w:r>
+        <w:rPr>
+          <w:rFonts w:hint="eastAsia"/>
+        </w:rPr>
+        <w:t>其他常用方法</w:t>
+      </w:r>
+    </w:p>
+    <w:p>
+      <w:pPr>
+        <w:pStyle w:val="a6"/>
+      </w:pPr>
+      <w:r>
+        <w:rPr>
+          <w:rFonts w:hint="eastAsia"/>
+        </w:rPr>
+        <w:t>（</w:t>
+      </w:r>
+      <w:r>
+        <w:rPr>
+          <w:rFonts w:hint="eastAsia"/>
+        </w:rPr>
+        <w:t>1</w:t>
+      </w:r>
+      <w:r>
+        <w:rPr>
+          <w:rFonts w:hint="eastAsia"/>
+        </w:rPr>
+        <w:t>）</w:t>
+      </w:r>
+      <w:r>
+        <w:rPr>
+          <w:rFonts w:hint="eastAsia"/>
+        </w:rPr>
+        <w:t>public StringBuffer deleteCharAt(int index)</w:t>
+      </w:r>
+      <w:r>
+        <w:rPr>
+          <w:rFonts w:hint="eastAsia"/>
+        </w:rPr>
+        <w:t>：删除指定位置的字符，并返回本身。</w:t>
+      </w:r>
+    </w:p>
+    <w:p>
+      <w:pPr>
+        <w:pStyle w:val="a6"/>
+      </w:pPr>
+      <w:r>
+        <w:rPr>
+          <w:rFonts w:hint="eastAsia"/>
+        </w:rPr>
+        <w:t>（</w:t>
+      </w:r>
+      <w:r>
+        <w:rPr>
+          <w:rFonts w:hint="eastAsia"/>
+        </w:rPr>
+        <w:t>2</w:t>
+      </w:r>
+      <w:r>
+        <w:rPr>
+          <w:rFonts w:hint="eastAsia"/>
+        </w:rPr>
+        <w:t>）</w:t>
+      </w:r>
+      <w:r>
+        <w:rPr>
+          <w:rFonts w:hint="eastAsia"/>
+        </w:rPr>
+        <w:t>public StringBuffer delete(int start,</w:t>
+      </w:r>
+      <w:r>
+        <w:t xml:space="preserve"> </w:t>
+      </w:r>
+      <w:r>
+        <w:rPr>
+          <w:rFonts w:hint="eastAsia"/>
+        </w:rPr>
+        <w:t>int end):</w:t>
+      </w:r>
+      <w:r>
+        <w:rPr>
+          <w:rFonts w:hint="eastAsia"/>
+        </w:rPr>
+        <w:t>从指定位置开始删除内容，到指定位置</w:t>
+      </w:r>
+      <w:r>
+        <w:rPr>
+          <w:rFonts w:hint="eastAsia"/>
+        </w:rPr>
+        <w:lastRenderedPageBreak/>
+        <w:t>结束，并返回本身。注意</w:t>
+      </w:r>
+      <w:r>
+        <w:rPr>
+          <w:rFonts w:hint="eastAsia"/>
+        </w:rPr>
+        <w:t>Java</w:t>
+      </w:r>
+      <w:r>
+        <w:rPr>
+          <w:rFonts w:hint="eastAsia"/>
+        </w:rPr>
+        <w:t>中一般含左不含右。</w:t>
+      </w:r>
+    </w:p>
+    <w:p>
+      <w:pPr>
+        <w:pStyle w:val="a6"/>
+      </w:pPr>
+      <w:r>
+        <w:t>清空对象的内容可用</w:t>
+      </w:r>
+      <w:r>
+        <w:rPr>
+          <w:rFonts w:hint="eastAsia"/>
+        </w:rPr>
+        <w:t>：</w:t>
+      </w:r>
+      <w:r>
+        <w:rPr>
+          <w:rFonts w:hint="eastAsia"/>
+        </w:rPr>
+        <w:t>sb.delete(</w:t>
+      </w:r>
+      <w:r>
+        <w:t>0, sb.length()</w:t>
+      </w:r>
+      <w:r>
+        <w:rPr>
+          <w:rFonts w:hint="eastAsia"/>
+        </w:rPr>
+        <w:t>)</w:t>
+      </w:r>
+      <w:r>
+        <w:t>;</w:t>
+      </w:r>
+    </w:p>
+    <w:p>
+      <w:pPr>
+        <w:pStyle w:val="a6"/>
+        <w:ind w:leftChars="172" w:left="361" w:firstLineChars="0" w:firstLine="60"/>
+      </w:pPr>
+      <w:r>
+        <w:rPr>
+          <w:rFonts w:hint="eastAsia"/>
+        </w:rPr>
+        <w:t>（</w:t>
+      </w:r>
+      <w:r>
+        <w:rPr>
+          <w:rFonts w:hint="eastAsia"/>
+        </w:rPr>
+        <w:t>3</w:t>
+      </w:r>
+      <w:r>
+        <w:rPr>
+          <w:rFonts w:hint="eastAsia"/>
+        </w:rPr>
+        <w:t>）</w:t>
+      </w:r>
+      <w:r>
+        <w:rPr>
+          <w:rFonts w:hint="eastAsia"/>
+        </w:rPr>
+        <w:t>public StringBuffer replace(int start,int end,String str):</w:t>
+      </w:r>
+      <w:r>
+        <w:rPr>
+          <w:rFonts w:hint="eastAsia"/>
+        </w:rPr>
+        <w:t>从</w:t>
+      </w:r>
+      <w:r>
+        <w:rPr>
+          <w:rFonts w:hint="eastAsia"/>
+        </w:rPr>
+        <w:t>start</w:t>
+      </w:r>
+      <w:r>
+        <w:rPr>
+          <w:rFonts w:hint="eastAsia"/>
+        </w:rPr>
+        <w:t>开始到</w:t>
+      </w:r>
+      <w:r>
+        <w:rPr>
+          <w:rFonts w:hint="eastAsia"/>
+        </w:rPr>
+        <w:t>end</w:t>
+      </w:r>
+      <w:r>
+        <w:rPr>
+          <w:rFonts w:hint="eastAsia"/>
+        </w:rPr>
+        <w:t>用</w:t>
+      </w:r>
+      <w:r>
+        <w:rPr>
+          <w:rFonts w:hint="eastAsia"/>
+        </w:rPr>
+        <w:t>str</w:t>
+      </w:r>
+      <w:r>
+        <w:rPr>
+          <w:rFonts w:hint="eastAsia"/>
+        </w:rPr>
+        <w:t>替换</w:t>
+      </w:r>
+    </w:p>
+    <w:p>
+      <w:pPr>
+        <w:ind w:firstLine="420"/>
+      </w:pPr>
+      <w:r>
+        <w:rPr>
+          <w:rFonts w:hint="eastAsia"/>
+        </w:rPr>
+        <w:t>（</w:t>
+      </w:r>
+      <w:r>
+        <w:rPr>
+          <w:rFonts w:hint="eastAsia"/>
+        </w:rPr>
+        <w:t>4</w:t>
+      </w:r>
+      <w:r>
+        <w:rPr>
+          <w:rFonts w:hint="eastAsia"/>
+        </w:rPr>
+        <w:t>）</w:t>
+      </w:r>
+      <w:r>
+        <w:rPr>
+          <w:rFonts w:hint="eastAsia"/>
+        </w:rPr>
+        <w:t>StringBuffer</w:t>
+      </w:r>
+      <w:r>
+        <w:rPr>
+          <w:rFonts w:hint="eastAsia"/>
+        </w:rPr>
+        <w:t>的截取功能：注意返回值类型变为</w:t>
+      </w:r>
+      <w:r>
+        <w:rPr>
+          <w:rFonts w:hint="eastAsia"/>
+        </w:rPr>
+        <w:t>String</w:t>
+      </w:r>
+      <w:r>
+        <w:rPr>
+          <w:rFonts w:hint="eastAsia"/>
+        </w:rPr>
+        <w:t>了：</w:t>
+      </w:r>
+    </w:p>
+    <w:p>
+      <w:pPr>
+        <w:pStyle w:val="a6"/>
+      </w:pPr>
+      <w:r>
+        <w:tab/>
+        <w:t>public String substring(int start)</w:t>
+      </w:r>
+    </w:p>
+    <w:p>
+      <w:pPr>
+        <w:pStyle w:val="a6"/>
+        <w:ind w:firstLineChars="0"/>
+      </w:pPr>
+      <w:r>
+        <w:tab/>
+        <w:t>public String substring(int start,int end)</w:t>
+      </w:r>
+    </w:p>
+    <w:p>
+      <w:pPr>
+        <w:ind w:firstLineChars="200" w:firstLine="420"/>
+      </w:pPr>
+      <w:r>
+        <w:rPr>
+          <w:rFonts w:hint="eastAsia"/>
+        </w:rPr>
+        <w:t>（</w:t>
+      </w:r>
+      <w:r>
+        <w:rPr>
+          <w:rFonts w:hint="eastAsia"/>
+        </w:rPr>
+        <w:t>5</w:t>
+      </w:r>
+      <w:r>
+        <w:rPr>
+          <w:rFonts w:hint="eastAsia"/>
+        </w:rPr>
+        <w:t>）反转功能：</w:t>
+      </w:r>
+      <w:r>
+        <w:rPr>
+          <w:rFonts w:hint="eastAsia"/>
+        </w:rPr>
+        <w:t>public</w:t>
+      </w:r>
+      <w:r>
+        <w:t xml:space="preserve"> StringBuffer reverse()</w:t>
+      </w:r>
+      <w:r>
+        <w:rPr>
+          <w:rFonts w:hint="eastAsia"/>
+        </w:rPr>
+        <w:t>，</w:t>
+      </w:r>
+      <w:r>
+        <w:rPr>
+          <w:rFonts w:hint="eastAsia"/>
+        </w:rPr>
+        <w:t>就是将原有内容倒序再返回。</w:t>
+      </w:r>
+    </w:p>
+    <w:p>
+      <w:pPr>
+        <w:pStyle w:val="2"/>
+      </w:pPr>
+      <w:r>
+        <w:rPr>
+          <w:rFonts w:hint="eastAsia"/>
+        </w:rPr>
+        <w:t>4.</w:t>
+      </w:r>
+      <w:r>
+        <w:t>5</w:t>
+      </w:r>
+      <w:r>
+        <w:rPr>
+          <w:rFonts w:hint="eastAsia"/>
+        </w:rPr>
+        <w:t xml:space="preserve"> </w:t>
+      </w:r>
+      <w:r>
+        <w:rPr>
+          <w:rFonts w:hint="eastAsia"/>
+        </w:rPr>
+        <w:t>和</w:t>
+      </w:r>
+      <w:r>
+        <w:rPr>
+          <w:rFonts w:hint="eastAsia"/>
+        </w:rPr>
+        <w:t>String</w:t>
+      </w:r>
+      <w:r>
+        <w:rPr>
+          <w:rFonts w:hint="eastAsia"/>
+        </w:rPr>
+        <w:t>的联系</w:t>
+      </w:r>
+    </w:p>
+    <w:p>
+      <w:pPr>
+        <w:pStyle w:val="3"/>
+      </w:pPr>
+      <w:r>
+        <w:rPr>
+          <w:rFonts w:hint="eastAsia"/>
+        </w:rPr>
+        <w:t>4</w:t>
+      </w:r>
+      <w:r>
+        <w:t>.</w:t>
+      </w:r>
+      <w:r>
+        <w:t>5</w:t>
+      </w:r>
+      <w:r>
+        <w:rPr>
+          <w:rFonts w:hint="eastAsia"/>
+        </w:rPr>
+        <w:t>.1 String</w:t>
+      </w:r>
+      <w:r>
+        <w:rPr>
+          <w:rFonts w:hint="eastAsia"/>
+        </w:rPr>
+        <w:t>类型和可变字符类型的相互转换</w:t>
+      </w:r>
+    </w:p>
+    <w:p>
+      <w:pPr>
+        <w:ind w:firstLineChars="200" w:firstLine="420"/>
+      </w:pPr>
+      <w:r>
+        <w:rPr>
+          <w:rFonts w:hint="eastAsia"/>
+        </w:rPr>
+        <w:t>有时需要进行</w:t>
+      </w:r>
+      <w:r>
+        <w:rPr>
+          <w:rFonts w:hint="eastAsia"/>
+        </w:rPr>
+        <w:t>String</w:t>
+      </w:r>
+      <w:r>
+        <w:rPr>
+          <w:rFonts w:hint="eastAsia"/>
+        </w:rPr>
+        <w:t>和</w:t>
+      </w:r>
+      <w:r>
+        <w:rPr>
+          <w:rFonts w:hint="eastAsia"/>
+        </w:rPr>
+        <w:t>StringB</w:t>
+      </w:r>
+      <w:r>
+        <w:t>uffer/StringBuilder</w:t>
+      </w:r>
+      <w:r>
+        <w:rPr>
+          <w:rFonts w:hint="eastAsia"/>
+        </w:rPr>
+        <w:t>的转换。不能直接把字符串值赋给</w:t>
+      </w:r>
+      <w:r>
+        <w:rPr>
+          <w:rFonts w:hint="eastAsia"/>
+        </w:rPr>
+        <w:t>StringBuffer</w:t>
+      </w:r>
+      <w:r>
+        <w:rPr>
+          <w:rFonts w:hint="eastAsia"/>
+        </w:rPr>
+        <w:t>。</w:t>
+      </w:r>
+    </w:p>
+    <w:p>
+      <w:pPr>
+        <w:ind w:firstLineChars="200" w:firstLine="420"/>
+      </w:pPr>
+      <w:r>
+        <w:rPr>
+          <w:rFonts w:hint="eastAsia"/>
+        </w:rPr>
+        <w:t>（</w:t>
+      </w:r>
+      <w:r>
+        <w:rPr>
+          <w:rFonts w:hint="eastAsia"/>
+        </w:rPr>
+        <w:t>1</w:t>
+      </w:r>
+      <w:r>
+        <w:rPr>
+          <w:rFonts w:hint="eastAsia"/>
+        </w:rPr>
+        <w:t>）</w:t>
+      </w:r>
+      <w:r>
+        <w:rPr>
+          <w:rFonts w:hint="eastAsia"/>
+        </w:rPr>
+        <w:t>String</w:t>
+      </w:r>
+      <w:r>
+        <w:rPr>
+          <w:rFonts w:hint="eastAsia"/>
+        </w:rPr>
+        <w:t>转换成</w:t>
+      </w:r>
+      <w:r>
+        <w:rPr>
+          <w:rFonts w:hint="eastAsia"/>
+        </w:rPr>
+        <w:t>StringBuilder</w:t>
+      </w:r>
+      <w:r>
+        <w:t xml:space="preserve"> /</w:t>
+      </w:r>
+      <w:r>
+        <w:t xml:space="preserve"> StringBuffer</w:t>
+      </w:r>
+      <w:r>
+        <w:rPr>
+          <w:rFonts w:hint="eastAsia"/>
+        </w:rPr>
+        <w:t>：</w:t>
+      </w:r>
+    </w:p>
+    <w:p>
+      <w:pPr>
+        <w:pStyle w:val="a6"/>
+        <w:ind w:left="840" w:firstLineChars="0" w:firstLine="0"/>
+      </w:pPr>
+      <w:r>
+        <w:rPr>
+          <w:rFonts w:hint="eastAsia"/>
+        </w:rPr>
+        <w:t>方法一：用</w:t>
+      </w:r>
+      <w:r>
+        <w:rPr>
+          <w:rFonts w:hint="eastAsia"/>
+        </w:rPr>
+        <w:t>String</w:t>
+      </w:r>
+      <w:r>
+        <w:t>Buffer</w:t>
+      </w:r>
+      <w:r>
+        <w:rPr>
+          <w:rFonts w:hint="eastAsia"/>
+        </w:rPr>
+        <w:t>的构造方法：</w:t>
+      </w:r>
+      <w:r>
+        <w:rPr>
+          <w:rFonts w:hint="eastAsia"/>
+        </w:rPr>
+        <w:t>StringBuffer sb = new StringBuffer(</w:t>
+      </w:r>
+      <w:r>
+        <w:t>str</w:t>
+      </w:r>
+      <w:r>
+        <w:rPr>
+          <w:rFonts w:hint="eastAsia"/>
+        </w:rPr>
+        <w:t>)</w:t>
+      </w:r>
+      <w:r>
+        <w:t>;</w:t>
+      </w:r>
+    </w:p>
+    <w:p>
+      <w:pPr>
+        <w:pStyle w:val="a6"/>
+        <w:ind w:left="840" w:firstLineChars="0" w:firstLine="0"/>
+      </w:pPr>
+      <w:r>
+        <w:rPr>
+          <w:rFonts w:hint="eastAsia"/>
+        </w:rPr>
+        <w:t>方法二：通过</w:t>
+      </w:r>
+      <w:r>
+        <w:rPr>
+          <w:rFonts w:hint="eastAsia"/>
+        </w:rPr>
+        <w:t>append</w:t>
+      </w:r>
+      <w:r>
+        <w:rPr>
+          <w:rFonts w:hint="eastAsia"/>
+        </w:rPr>
+        <w:t>方法将字符串加进</w:t>
+      </w:r>
+      <w:r>
+        <w:rPr>
+          <w:rFonts w:hint="eastAsia"/>
+        </w:rPr>
+        <w:t>String</w:t>
+      </w:r>
+      <w:r>
+        <w:t>Buffer</w:t>
+      </w:r>
+      <w:r>
+        <w:rPr>
+          <w:rFonts w:hint="eastAsia"/>
+        </w:rPr>
+        <w:t>对象里。</w:t>
+      </w:r>
+    </w:p>
+    <w:p>
+      <w:pPr>
+        <w:ind w:firstLineChars="200" w:firstLine="420"/>
+      </w:pPr>
+      <w:r>
+        <w:rPr>
+          <w:rFonts w:hint="eastAsia"/>
+        </w:rPr>
+        <w:t>（</w:t>
+      </w:r>
+      <w:r>
+        <w:rPr>
+          <w:rFonts w:hint="eastAsia"/>
+        </w:rPr>
+        <w:t>2</w:t>
+      </w:r>
+      <w:r>
+        <w:rPr>
+          <w:rFonts w:hint="eastAsia"/>
+        </w:rPr>
+        <w:t>）将</w:t>
+      </w:r>
+      <w:r>
+        <w:rPr>
+          <w:rFonts w:hint="eastAsia"/>
+        </w:rPr>
+        <w:t>StringBuilder</w:t>
+      </w:r>
+      <w:r>
+        <w:t xml:space="preserve"> / StringBuffer</w:t>
+      </w:r>
+      <w:r>
+        <w:t>转换成</w:t>
+      </w:r>
+      <w:r>
+        <w:t>String</w:t>
+      </w:r>
+      <w:r>
+        <w:rPr>
+          <w:rFonts w:hint="eastAsia"/>
+        </w:rPr>
+        <w:t>：</w:t>
+      </w:r>
+    </w:p>
+    <w:p>
+      <w:pPr>
+        <w:pStyle w:val="a6"/>
+        <w:ind w:left="840" w:firstLineChars="0" w:firstLine="0"/>
+      </w:pPr>
+      <w:r>
+        <w:rPr>
+          <w:rFonts w:hint="eastAsia"/>
+        </w:rPr>
+        <w:t>方法一：</w:t>
+      </w:r>
+      <w:r>
+        <w:rPr>
+          <w:rFonts w:hint="eastAsia"/>
+        </w:rPr>
+        <w:t>String</w:t>
+      </w:r>
+      <w:r>
+        <w:rPr>
+          <w:rFonts w:hint="eastAsia"/>
+        </w:rPr>
+        <w:t>的构造方法：</w:t>
+      </w:r>
+      <w:r>
+        <w:rPr>
+          <w:rFonts w:hint="eastAsia"/>
+        </w:rPr>
+        <w:t>String s = new String(</w:t>
+      </w:r>
+      <w:r>
+        <w:t>StringBuffer sb</w:t>
+      </w:r>
+      <w:r>
+        <w:rPr>
+          <w:rFonts w:hint="eastAsia"/>
+        </w:rPr>
+        <w:t>)</w:t>
+      </w:r>
+      <w:r>
+        <w:t>;</w:t>
+      </w:r>
+    </w:p>
+    <w:p>
+      <w:pPr>
+        <w:pStyle w:val="a6"/>
+        <w:ind w:left="840" w:firstLineChars="0" w:firstLine="0"/>
+      </w:pPr>
+      <w:r>
+        <w:rPr>
+          <w:rFonts w:hint="eastAsia"/>
+        </w:rPr>
+        <w:t>方法二：调用</w:t>
+      </w:r>
+      <w:r>
+        <w:rPr>
+          <w:rFonts w:hint="eastAsia"/>
+        </w:rPr>
+        <w:t>String</w:t>
+      </w:r>
+      <w:r>
+        <w:t>Buffer</w:t>
+      </w:r>
+      <w:r>
+        <w:rPr>
+          <w:rFonts w:hint="eastAsia"/>
+        </w:rPr>
+        <w:t>的</w:t>
+      </w:r>
+      <w:r>
+        <w:rPr>
+          <w:rFonts w:hint="eastAsia"/>
+        </w:rPr>
+        <w:t>toString()</w:t>
+      </w:r>
+      <w:r>
+        <w:rPr>
+          <w:rFonts w:hint="eastAsia"/>
+        </w:rPr>
+        <w:t>方法。</w:t>
+      </w:r>
+    </w:p>
+    <w:p>
+      <w:pPr>
+        <w:pStyle w:val="3"/>
+      </w:pPr>
+      <w:r>
+        <w:rPr>
+          <w:rFonts w:hint="eastAsia"/>
+        </w:rPr>
+        <w:t>4.</w:t>
+      </w:r>
+      <w:r>
+        <w:t>5</w:t>
       </w:r>
       <w:bookmarkStart w:id="0" w:name="_GoBack"/>
       <w:bookmarkEnd w:id="0"/>
+      <w:r>
+        <w:rPr>
+          <w:rFonts w:hint="eastAsia"/>
+        </w:rPr>
+        <w:t xml:space="preserve">.2 </w:t>
+      </w:r>
+      <w:r>
+        <w:rPr>
+          <w:rFonts w:hint="eastAsia"/>
+        </w:rPr>
+        <w:t>作为参数传递</w:t>
+      </w:r>
+    </w:p>
+    <w:p>
+      <w:pPr>
+        <w:ind w:firstLineChars="200" w:firstLine="420"/>
+      </w:pPr>
+      <w:r>
+        <w:rPr>
+          <w:rFonts w:hint="eastAsia"/>
+        </w:rPr>
+        <w:t>String</w:t>
+      </w:r>
+      <w:r>
+        <w:rPr>
+          <w:rFonts w:hint="eastAsia"/>
+        </w:rPr>
+        <w:t>作为参数传递：不会影响传进来的实参，但如果是</w:t>
+      </w:r>
+      <w:r>
+        <w:rPr>
+          <w:rFonts w:hint="eastAsia"/>
+        </w:rPr>
+        <w:t>StringBuffer/StringBuilder</w:t>
+      </w:r>
+      <w:r>
+        <w:rPr>
+          <w:rFonts w:hint="eastAsia"/>
+        </w:rPr>
+        <w:t>，就会影响实参了。</w:t>
+      </w:r>
+    </w:p>
+    <w:p>
+      <w:pPr>
+        <w:pStyle w:val="1"/>
+      </w:pPr>
+      <w:r>
+        <w:rPr>
+          <w:rFonts w:hint="eastAsia"/>
+        </w:rPr>
+        <w:t>5 Arrays</w:t>
+      </w:r>
+      <w:r>
+        <w:rPr>
+          <w:rFonts w:hint="eastAsia"/>
+        </w:rPr>
+        <w:t>类</w:t>
+      </w:r>
+    </w:p>
+    <w:p>
+      <w:pPr>
+        <w:ind w:firstLineChars="200" w:firstLine="420"/>
+        <w:rPr>
+          <w:rFonts w:hint="eastAsia"/>
+        </w:rPr>
+      </w:pPr>
+      <w:r>
+        <w:t>Arrays</w:t>
+      </w:r>
+      <w:r>
+        <w:t>类包含用来操作数组（比如排序和搜索）的各种方法。</w:t>
+      </w:r>
+      <w:r>
+        <w:t>全部都是静态方法</w:t>
+      </w:r>
+      <w:r>
+        <w:rPr>
+          <w:rFonts w:hint="eastAsia"/>
+        </w:rPr>
+        <w:t>。</w:t>
+      </w:r>
+    </w:p>
+    <w:p>
+      <w:pPr>
+        <w:ind w:firstLineChars="200" w:firstLine="420"/>
+      </w:pPr>
+      <w:r>
+        <w:t>常用的有</w:t>
+      </w:r>
+      <w:r>
+        <w:rPr>
+          <w:rFonts w:hint="eastAsia"/>
+        </w:rPr>
+        <w:t>：</w:t>
+      </w:r>
+    </w:p>
+    <w:p>
+      <w:pPr>
+        <w:ind w:firstLineChars="200" w:firstLine="420"/>
+        <w:rPr>
+          <w:rFonts w:hint="eastAsia"/>
+        </w:rPr>
+      </w:pPr>
+      <w:r>
+        <w:rPr>
+          <w:rFonts w:hint="eastAsia"/>
+        </w:rPr>
+        <w:t>（</w:t>
+      </w:r>
+      <w:r>
+        <w:rPr>
+          <w:rFonts w:hint="eastAsia"/>
+        </w:rPr>
+        <w:t>1</w:t>
+      </w:r>
+      <w:r>
+        <w:rPr>
+          <w:rFonts w:hint="eastAsia"/>
+        </w:rPr>
+        <w:t>）</w:t>
+      </w:r>
+      <w:r>
+        <w:rPr>
+          <w:rFonts w:hint="eastAsia"/>
+        </w:rPr>
+        <w:t>public static String toString(int[] a)</w:t>
+      </w:r>
+      <w:r>
+        <w:rPr>
+          <w:rFonts w:hint="eastAsia"/>
+        </w:rPr>
+        <w:t>：</w:t>
+      </w:r>
+      <w:r>
+        <w:rPr>
+          <w:rFonts w:hint="eastAsia"/>
+        </w:rPr>
+        <w:t>把数组转成字符串</w:t>
+      </w:r>
+    </w:p>
+    <w:p>
+      <w:pPr>
+        <w:ind w:firstLineChars="200" w:firstLine="420"/>
+        <w:rPr>
+          <w:rFonts w:hint="eastAsia"/>
+        </w:rPr>
+      </w:pPr>
+      <w:r>
+        <w:rPr>
+          <w:rFonts w:hint="eastAsia"/>
+        </w:rPr>
+        <w:t>（</w:t>
+      </w:r>
+      <w:r>
+        <w:rPr>
+          <w:rFonts w:hint="eastAsia"/>
+        </w:rPr>
+        <w:t>2</w:t>
+      </w:r>
+      <w:r>
+        <w:rPr>
+          <w:rFonts w:hint="eastAsia"/>
+        </w:rPr>
+        <w:t>）</w:t>
+      </w:r>
+      <w:r>
+        <w:rPr>
+          <w:rFonts w:hint="eastAsia"/>
+        </w:rPr>
+        <w:t xml:space="preserve">public static void sort(int[] a) </w:t>
+      </w:r>
+      <w:r>
+        <w:rPr>
+          <w:rFonts w:hint="eastAsia"/>
+        </w:rPr>
+        <w:t>对数组</w:t>
+      </w:r>
+      <w:r>
+        <w:rPr>
+          <w:rFonts w:hint="eastAsia"/>
+        </w:rPr>
+        <w:t>排序</w:t>
+      </w:r>
+      <w:r>
+        <w:rPr>
+          <w:rFonts w:hint="eastAsia"/>
+        </w:rPr>
+        <w:t>，升序</w:t>
+      </w:r>
+    </w:p>
+    <w:p>
+      <w:pPr>
+        <w:ind w:firstLineChars="200" w:firstLine="420"/>
+        <w:rPr>
+          <w:rFonts w:hint="eastAsia"/>
+        </w:rPr>
+      </w:pPr>
+      <w:r>
+        <w:rPr>
+          <w:rFonts w:hint="eastAsia"/>
+        </w:rPr>
+        <w:t>（</w:t>
+      </w:r>
+      <w:r>
+        <w:rPr>
+          <w:rFonts w:hint="eastAsia"/>
+        </w:rPr>
+        <w:t>3</w:t>
+      </w:r>
+      <w:r>
+        <w:rPr>
+          <w:rFonts w:hint="eastAsia"/>
+        </w:rPr>
+        <w:t>）</w:t>
+      </w:r>
+      <w:r>
+        <w:rPr>
+          <w:rFonts w:hint="eastAsia"/>
+        </w:rPr>
+        <w:t xml:space="preserve">public static int binarySearch(int[] a,int key) </w:t>
+      </w:r>
+      <w:r>
+        <w:rPr>
+          <w:rFonts w:hint="eastAsia"/>
+        </w:rPr>
+        <w:t>二分查找</w:t>
+      </w:r>
+      <w:r>
+        <w:rPr>
+          <w:rFonts w:hint="eastAsia"/>
+        </w:rPr>
+        <w:t>数组中元素返回索引，前提</w:t>
+      </w:r>
+      <w:r>
+        <w:rPr>
+          <w:rFonts w:hint="eastAsia"/>
+        </w:rPr>
+        <w:t>是</w:t>
+      </w:r>
+      <w:r>
+        <w:rPr>
+          <w:rFonts w:hint="eastAsia"/>
+        </w:rPr>
+        <w:t>数组是升序</w:t>
+      </w:r>
+      <w:r>
+        <w:rPr>
+          <w:rFonts w:hint="eastAsia"/>
+        </w:rPr>
+        <w:t>的。</w:t>
+      </w:r>
+      <w:r>
+        <w:rPr>
+          <w:rFonts w:hint="eastAsia"/>
+        </w:rPr>
+        <w:t>如果找不到，返回的索引小于</w:t>
+      </w:r>
+      <w:r>
+        <w:rPr>
+          <w:rFonts w:hint="eastAsia"/>
+        </w:rPr>
+        <w:t>0</w:t>
+      </w:r>
+      <w:r>
+        <w:rPr>
+          <w:rFonts w:hint="eastAsia"/>
+        </w:rPr>
+        <w:t>。</w:t>
+      </w:r>
     </w:p>
     <w:sectPr>
       <w:pgSz w:w="11906" w:h="16838"/>
@@ -5896,6 +9930,103 @@
     </w:p>
   </w:footnote>
 </w:footnotes>
+</file>
+
+<file path=word/numbering.xml><?xml version="1.0" encoding="utf-8"?>
+<w:numbering xmlns:wpc="http://schemas.microsoft.com/office/word/2010/wordprocessingCanvas" xmlns:mc="http://schemas.openxmlformats.org/markup-compatibility/2006" xmlns:o="urn:schemas-microsoft-com:office:office" xmlns:r="http://schemas.openxmlformats.org/officeDocument/2006/relationships" xmlns:m="http://schemas.openxmlformats.org/officeDocument/2006/math" xmlns:v="urn:schemas-microsoft-com:vml" xmlns:wp14="http://schemas.microsoft.com/office/word/2010/wordprocessingDrawing" xmlns:wp="http://schemas.openxmlformats.org/drawingml/2006/wordprocessingDrawing" xmlns:w10="urn:schemas-microsoft-com:office:word" xmlns:w="http://schemas.openxmlformats.org/wordprocessingml/2006/main" xmlns:w14="http://schemas.microsoft.com/office/word/2010/wordml" xmlns:w15="http://schemas.microsoft.com/office/word/2012/wordml" xmlns:wpg="http://schemas.microsoft.com/office/word/2010/wordprocessingGroup" xmlns:wpi="http://schemas.microsoft.com/office/word/2010/wordprocessingInk" xmlns:wne="http://schemas.microsoft.com/office/word/2006/wordml" xmlns:wps="http://schemas.microsoft.com/office/word/2010/wordprocessingShape" mc:Ignorable="w14 w15 wp14">
+  <w:abstractNum w:abstractNumId="0">
+    <w:nsid w:val="7DC11DB5"/>
+    <w:multiLevelType w:val="hybridMultilevel"/>
+    <w:tmpl w:val="92A8D158"/>
+    <w:lvl w:ilvl="0" w:tplc="062AE97A">
+      <w:start w:val="1"/>
+      <w:numFmt w:val="decimal"/>
+      <w:lvlText w:val="%1."/>
+      <w:lvlJc w:val="left"/>
+      <w:pPr>
+        <w:ind w:left="360" w:hanging="360"/>
+      </w:pPr>
+      <w:rPr>
+        <w:rFonts w:hint="default"/>
+      </w:rPr>
+    </w:lvl>
+    <w:lvl w:ilvl="1" w:tplc="04090019">
+      <w:start w:val="1"/>
+      <w:numFmt w:val="lowerLetter"/>
+      <w:lvlText w:val="%2)"/>
+      <w:lvlJc w:val="left"/>
+      <w:pPr>
+        <w:ind w:left="840" w:hanging="420"/>
+      </w:pPr>
+    </w:lvl>
+    <w:lvl w:ilvl="2" w:tplc="0409001B">
+      <w:start w:val="1"/>
+      <w:numFmt w:val="lowerRoman"/>
+      <w:lvlText w:val="%3."/>
+      <w:lvlJc w:val="right"/>
+      <w:pPr>
+        <w:ind w:left="1260" w:hanging="420"/>
+      </w:pPr>
+    </w:lvl>
+    <w:lvl w:ilvl="3" w:tplc="0409000F">
+      <w:start w:val="1"/>
+      <w:numFmt w:val="decimal"/>
+      <w:lvlText w:val="%4."/>
+      <w:lvlJc w:val="left"/>
+      <w:pPr>
+        <w:ind w:left="1680" w:hanging="420"/>
+      </w:pPr>
+    </w:lvl>
+    <w:lvl w:ilvl="4" w:tplc="04090019" w:tentative="1">
+      <w:start w:val="1"/>
+      <w:numFmt w:val="lowerLetter"/>
+      <w:lvlText w:val="%5)"/>
+      <w:lvlJc w:val="left"/>
+      <w:pPr>
+        <w:ind w:left="2100" w:hanging="420"/>
+      </w:pPr>
+    </w:lvl>
+    <w:lvl w:ilvl="5" w:tplc="0409001B" w:tentative="1">
+      <w:start w:val="1"/>
+      <w:numFmt w:val="lowerRoman"/>
+      <w:lvlText w:val="%6."/>
+      <w:lvlJc w:val="right"/>
+      <w:pPr>
+        <w:ind w:left="2520" w:hanging="420"/>
+      </w:pPr>
+    </w:lvl>
+    <w:lvl w:ilvl="6" w:tplc="0409000F" w:tentative="1">
+      <w:start w:val="1"/>
+      <w:numFmt w:val="decimal"/>
+      <w:lvlText w:val="%7."/>
+      <w:lvlJc w:val="left"/>
+      <w:pPr>
+        <w:ind w:left="2940" w:hanging="420"/>
+      </w:pPr>
+    </w:lvl>
+    <w:lvl w:ilvl="7" w:tplc="04090019" w:tentative="1">
+      <w:start w:val="1"/>
+      <w:numFmt w:val="lowerLetter"/>
+      <w:lvlText w:val="%8)"/>
+      <w:lvlJc w:val="left"/>
+      <w:pPr>
+        <w:ind w:left="3360" w:hanging="420"/>
+      </w:pPr>
+    </w:lvl>
+    <w:lvl w:ilvl="8" w:tplc="0409001B" w:tentative="1">
+      <w:start w:val="1"/>
+      <w:numFmt w:val="lowerRoman"/>
+      <w:lvlText w:val="%9."/>
+      <w:lvlJc w:val="right"/>
+      <w:pPr>
+        <w:ind w:left="3780" w:hanging="420"/>
+      </w:pPr>
+    </w:lvl>
+  </w:abstractNum>
+  <w:num w:numId="1">
+    <w:abstractNumId w:val="0"/>
+  </w:num>
+</w:numbering>
 </file>
 
 <file path=word/styles.xml><?xml version="1.0" encoding="utf-8"?>
@@ -6338,6 +10469,28 @@
       <w:szCs w:val="32"/>
     </w:rPr>
   </w:style>
+  <w:style w:type="paragraph" w:styleId="3">
+    <w:name w:val="heading 3"/>
+    <w:basedOn w:val="a"/>
+    <w:next w:val="a"/>
+    <w:link w:val="3Char"/>
+    <w:uiPriority w:val="9"/>
+    <w:unhideWhenUsed/>
+    <w:qFormat/>
+    <w:rsid w:val="009E3DC8"/>
+    <w:pPr>
+      <w:keepNext/>
+      <w:keepLines/>
+      <w:spacing w:before="260" w:after="260" w:line="416" w:lineRule="auto"/>
+      <w:outlineLvl w:val="2"/>
+    </w:pPr>
+    <w:rPr>
+      <w:b/>
+      <w:bCs/>
+      <w:sz w:val="32"/>
+      <w:szCs w:val="32"/>
+    </w:rPr>
+  </w:style>
   <w:style w:type="character" w:default="1" w:styleId="a0">
     <w:name w:val="Default Paragraph Font"/>
     <w:uiPriority w:val="1"/>
@@ -6557,6 +10710,19 @@
     <w:pPr>
       <w:ind w:firstLineChars="200" w:firstLine="420"/>
     </w:pPr>
+  </w:style>
+  <w:style w:type="character" w:customStyle="1" w:styleId="3Char">
+    <w:name w:val="标题 3 Char"/>
+    <w:basedOn w:val="a0"/>
+    <w:link w:val="3"/>
+    <w:uiPriority w:val="9"/>
+    <w:rsid w:val="009E3DC8"/>
+    <w:rPr>
+      <w:b/>
+      <w:bCs/>
+      <w:sz w:val="32"/>
+      <w:szCs w:val="32"/>
+    </w:rPr>
   </w:style>
 </w:styles>
 </file>

</xml_diff>